<commit_message>
adding data analysis file
</commit_message>
<xml_diff>
--- a/Notes_Working_Files/PR Project Reading Notes.docx
+++ b/Notes_Working_Files/PR Project Reading Notes.docx
@@ -9,7 +9,6 @@
           <w:rFonts w:ascii="Times New Roman" w:hAnsi="Times New Roman" w:cs="Times New Roman"/>
         </w:rPr>
       </w:pPr>
-      <w:bookmarkStart w:id="0" w:name="_GoBack"/>
       <w:r>
         <w:rPr>
           <w:rFonts w:ascii="Times New Roman" w:hAnsi="Times New Roman" w:cs="Times New Roman"/>
@@ -116,21 +115,26 @@
         </w:rPr>
         <w:t>The increase of anthropogenic stressors, such as coastal development, eutrophication and sedimentation, and loss of key reef herbivores have been associated with the lack of coral recovery at many Caribbean coral reefs (</w:t>
       </w:r>
-      <w:proofErr w:type="spellStart"/>
       <w:r>
         <w:rPr>
           <w:rFonts w:ascii="Times New Roman" w:hAnsi="Times New Roman" w:cs="Times New Roman"/>
           <w:color w:val="008CC0"/>
         </w:rPr>
-        <w:t>Carilli</w:t>
-      </w:r>
-      <w:proofErr w:type="spellEnd"/>
+        <w:t>Carilli et al., 2009</w:t>
+      </w:r>
+      <w:r>
+        <w:rPr>
+          <w:rFonts w:ascii="Times New Roman" w:hAnsi="Times New Roman" w:cs="Times New Roman"/>
+          <w:color w:val="000000"/>
+        </w:rPr>
+        <w:t xml:space="preserve">; </w:t>
+      </w:r>
       <w:r>
         <w:rPr>
           <w:rFonts w:ascii="Times New Roman" w:hAnsi="Times New Roman" w:cs="Times New Roman"/>
           <w:color w:val="008CC0"/>
         </w:rPr>
-        <w:t xml:space="preserve"> et al., 2009</w:t>
+        <w:t>Wilkinson, 2010</w:t>
       </w:r>
       <w:r>
         <w:rPr>
@@ -144,46 +148,355 @@
           <w:rFonts w:ascii="Times New Roman" w:hAnsi="Times New Roman" w:cs="Times New Roman"/>
           <w:color w:val="008CC0"/>
         </w:rPr>
-        <w:t>Wilkinson, 2010</w:t>
+        <w:t>Roff &amp; Mumby, 2012</w:t>
       </w:r>
       <w:r>
         <w:rPr>
           <w:rFonts w:ascii="Times New Roman" w:hAnsi="Times New Roman" w:cs="Times New Roman"/>
           <w:color w:val="000000"/>
         </w:rPr>
+        <w:t>).</w:t>
+      </w:r>
+    </w:p>
+    <w:p>
+      <w:pPr>
+        <w:outlineLvl w:val="0"/>
+        <w:rPr>
+          <w:rFonts w:ascii="Times New Roman" w:hAnsi="Times New Roman" w:cs="Times New Roman"/>
+          <w:u w:val="single"/>
+        </w:rPr>
+      </w:pPr>
+      <w:r>
+        <w:rPr>
+          <w:rFonts w:ascii="Times New Roman" w:hAnsi="Times New Roman" w:cs="Times New Roman"/>
+          <w:u w:val="single"/>
+        </w:rPr>
+        <w:t>Methods:</w:t>
+      </w:r>
+    </w:p>
+    <w:p>
+      <w:pPr>
+        <w:pStyle w:val="ListParagraph"/>
+        <w:numPr>
+          <w:ilvl w:val="0"/>
+          <w:numId w:val="7"/>
+        </w:numPr>
+        <w:rPr>
+          <w:rFonts w:ascii="Times New Roman" w:hAnsi="Times New Roman" w:cs="Times New Roman"/>
+        </w:rPr>
+      </w:pPr>
+      <w:r>
+        <w:rPr>
+          <w:rFonts w:ascii="Times New Roman" w:hAnsi="Times New Roman" w:cs="Times New Roman"/>
+        </w:rPr>
+        <w:t xml:space="preserve">Used satellite data to get the water quality info </w:t>
+      </w:r>
+    </w:p>
+    <w:p>
+      <w:pPr>
+        <w:pStyle w:val="ListParagraph"/>
+        <w:numPr>
+          <w:ilvl w:val="0"/>
+          <w:numId w:val="7"/>
+        </w:numPr>
+        <w:rPr>
+          <w:rFonts w:ascii="Times New Roman" w:hAnsi="Times New Roman" w:cs="Times New Roman"/>
+        </w:rPr>
+      </w:pPr>
+      <w:r>
+        <w:rPr>
+          <w:rFonts w:ascii="Times New Roman" w:hAnsi="Times New Roman" w:cs="Times New Roman"/>
+        </w:rPr>
+        <w:t xml:space="preserve">ANOVA to compare percent cover between depths &amp; years at each reef </w:t>
+      </w:r>
+    </w:p>
+    <w:p>
+      <w:pPr>
+        <w:pStyle w:val="ListParagraph"/>
+        <w:numPr>
+          <w:ilvl w:val="0"/>
+          <w:numId w:val="7"/>
+        </w:numPr>
+        <w:rPr>
+          <w:rFonts w:ascii="Times New Roman" w:hAnsi="Times New Roman" w:cs="Times New Roman"/>
+        </w:rPr>
+      </w:pPr>
+      <w:r>
+        <w:rPr>
+          <w:rFonts w:ascii="Times New Roman" w:hAnsi="Times New Roman" w:cs="Times New Roman"/>
+        </w:rPr>
+        <w:t>PERMANOVA (Anderson, 2001) used to exami</w:t>
+      </w:r>
+      <w:r>
+        <w:rPr>
+          <w:rFonts w:ascii="Times New Roman" w:hAnsi="Times New Roman" w:cs="Times New Roman"/>
+        </w:rPr>
+        <w:t xml:space="preserve">ne changes in coral assemblages, only used corals that contributed to more than 10% of cover </w:t>
+      </w:r>
+    </w:p>
+    <w:p>
+      <w:pPr>
+        <w:outlineLvl w:val="0"/>
+        <w:rPr>
+          <w:rFonts w:ascii="Times New Roman" w:hAnsi="Times New Roman" w:cs="Times New Roman"/>
+          <w:u w:val="single"/>
+        </w:rPr>
+      </w:pPr>
+      <w:r>
+        <w:rPr>
+          <w:rFonts w:ascii="Times New Roman" w:hAnsi="Times New Roman" w:cs="Times New Roman"/>
+          <w:u w:val="single"/>
+        </w:rPr>
+        <w:t>Results:</w:t>
+      </w:r>
+    </w:p>
+    <w:p>
+      <w:pPr>
+        <w:pStyle w:val="ListParagraph"/>
+        <w:numPr>
+          <w:ilvl w:val="0"/>
+          <w:numId w:val="9"/>
+        </w:numPr>
+        <w:outlineLvl w:val="0"/>
+        <w:rPr>
+          <w:rFonts w:ascii="Times New Roman" w:hAnsi="Times New Roman" w:cs="Times New Roman"/>
+          <w:u w:val="single"/>
+        </w:rPr>
+      </w:pPr>
+      <w:r>
+        <w:rPr>
+          <w:rFonts w:ascii="Times New Roman" w:hAnsi="Times New Roman" w:cs="Times New Roman"/>
+        </w:rPr>
+        <w:t>Negative correlation between % cover loss and light attenuation coefficient</w:t>
+      </w:r>
+    </w:p>
+    <w:p>
+      <w:pPr>
+        <w:pStyle w:val="ListParagraph"/>
+        <w:numPr>
+          <w:ilvl w:val="0"/>
+          <w:numId w:val="9"/>
+        </w:numPr>
+        <w:outlineLvl w:val="0"/>
+        <w:rPr>
+          <w:rFonts w:ascii="Times New Roman" w:hAnsi="Times New Roman" w:cs="Times New Roman"/>
+          <w:u w:val="single"/>
+        </w:rPr>
+      </w:pPr>
+      <w:r>
+        <w:rPr>
+          <w:rFonts w:ascii="Times New Roman" w:hAnsi="Times New Roman" w:cs="Times New Roman"/>
+        </w:rPr>
+        <w:t xml:space="preserve">Positive correlation between coral cover recovery and light attenuation coefficient </w:t>
+      </w:r>
+    </w:p>
+    <w:p>
+      <w:pPr>
+        <w:pStyle w:val="ListParagraph"/>
+        <w:numPr>
+          <w:ilvl w:val="0"/>
+          <w:numId w:val="9"/>
+        </w:numPr>
+        <w:outlineLvl w:val="0"/>
+        <w:rPr>
+          <w:rFonts w:ascii="Times New Roman" w:hAnsi="Times New Roman" w:cs="Times New Roman"/>
+          <w:u w:val="single"/>
+        </w:rPr>
+      </w:pPr>
+      <w:r>
+        <w:rPr>
+          <w:rFonts w:ascii="Times New Roman" w:hAnsi="Times New Roman" w:cs="Times New Roman"/>
+        </w:rPr>
+        <w:t>O. annularis was severely impacted by the bleaching event</w:t>
+      </w:r>
+      <w:r>
+        <w:rPr>
+          <w:rFonts w:ascii="Times New Roman" w:hAnsi="Times New Roman" w:cs="Times New Roman"/>
+        </w:rPr>
+        <w:t>, and because it was a large portion of the community composition, it therefore caused the total % cover to decline</w:t>
+      </w:r>
+      <w:r>
+        <w:rPr>
+          <w:rFonts w:ascii="Times New Roman" w:hAnsi="Times New Roman" w:cs="Times New Roman"/>
+        </w:rPr>
+        <w:t xml:space="preserve"> (see fig 5)</w:t>
+      </w:r>
+    </w:p>
+    <w:p>
+      <w:pPr>
+        <w:pStyle w:val="ListParagraph"/>
+        <w:numPr>
+          <w:ilvl w:val="0"/>
+          <w:numId w:val="9"/>
+        </w:numPr>
+        <w:outlineLvl w:val="0"/>
+        <w:rPr>
+          <w:rFonts w:ascii="Times New Roman" w:hAnsi="Times New Roman" w:cs="Times New Roman"/>
+          <w:u w:val="single"/>
+        </w:rPr>
+      </w:pPr>
+      <w:r>
+        <w:rPr>
+          <w:rFonts w:ascii="Times New Roman" w:hAnsi="Times New Roman" w:cs="Times New Roman"/>
+        </w:rPr>
+        <w:t>Coastal reefs recovered faster than offshore/shelf edge sites</w:t>
+      </w:r>
+    </w:p>
+    <w:p>
+      <w:pPr>
+        <w:pStyle w:val="ListParagraph"/>
+        <w:numPr>
+          <w:ilvl w:val="0"/>
+          <w:numId w:val="9"/>
+        </w:numPr>
+        <w:outlineLvl w:val="0"/>
+        <w:rPr>
+          <w:rFonts w:ascii="Times New Roman" w:hAnsi="Times New Roman" w:cs="Times New Roman"/>
+          <w:u w:val="single"/>
+        </w:rPr>
+      </w:pPr>
+      <w:r>
+        <w:rPr>
+          <w:rFonts w:ascii="Times New Roman" w:hAnsi="Times New Roman" w:cs="Times New Roman"/>
+        </w:rPr>
+        <w:t xml:space="preserve">Depth affected coral recovery: shallower ones recovered more quickly </w:t>
+      </w:r>
+    </w:p>
+    <w:p>
+      <w:pPr>
+        <w:pStyle w:val="ListParagraph"/>
+        <w:numPr>
+          <w:ilvl w:val="0"/>
+          <w:numId w:val="9"/>
+        </w:numPr>
+        <w:outlineLvl w:val="0"/>
+        <w:rPr>
+          <w:rFonts w:ascii="Times New Roman" w:hAnsi="Times New Roman" w:cs="Times New Roman"/>
+          <w:u w:val="single"/>
+        </w:rPr>
+      </w:pPr>
+      <w:r>
+        <w:rPr>
+          <w:rFonts w:ascii="Times New Roman" w:hAnsi="Times New Roman" w:cs="Times New Roman"/>
+        </w:rPr>
+        <w:t xml:space="preserve">Observed shifts in coral community composition as O. annularis died out &amp; porites &amp; agaricia became more common </w:t>
+      </w:r>
+    </w:p>
+    <w:p>
+      <w:pPr>
+        <w:outlineLvl w:val="0"/>
+        <w:rPr>
+          <w:rFonts w:ascii="Times New Roman" w:hAnsi="Times New Roman" w:cs="Times New Roman"/>
+          <w:u w:val="single"/>
+        </w:rPr>
+      </w:pPr>
+      <w:r>
+        <w:rPr>
+          <w:rFonts w:ascii="Times New Roman" w:hAnsi="Times New Roman" w:cs="Times New Roman"/>
+          <w:u w:val="single"/>
+        </w:rPr>
+        <w:t>Discussion</w:t>
+      </w:r>
+    </w:p>
+    <w:p>
+      <w:pPr>
+        <w:pStyle w:val="ListParagraph"/>
+        <w:numPr>
+          <w:ilvl w:val="0"/>
+          <w:numId w:val="10"/>
+        </w:numPr>
+        <w:rPr>
+          <w:rFonts w:ascii="Times New Roman" w:hAnsi="Times New Roman" w:cs="Times New Roman"/>
+        </w:rPr>
+      </w:pPr>
+      <w:r>
+        <w:rPr>
+          <w:rFonts w:ascii="Times New Roman" w:hAnsi="Times New Roman" w:cs="Times New Roman"/>
+        </w:rPr>
+        <w:t xml:space="preserve">Localized impacts upon coral reefs associated with anthropogenic activities have been </w:t>
+      </w:r>
+      <w:r>
+        <w:rPr>
+          <w:rFonts w:ascii="Times New Roman" w:hAnsi="Times New Roman" w:cs="Times New Roman"/>
+          <w:color w:val="000000"/>
+        </w:rPr>
+        <w:t>reported (</w:t>
+      </w:r>
+      <w:r>
+        <w:rPr>
+          <w:rFonts w:ascii="Times New Roman" w:hAnsi="Times New Roman" w:cs="Times New Roman"/>
+          <w:color w:val="008CC0"/>
+        </w:rPr>
+        <w:t>Hughes et al., 2003</w:t>
+      </w:r>
+      <w:r>
+        <w:rPr>
+          <w:rFonts w:ascii="Times New Roman" w:hAnsi="Times New Roman" w:cs="Times New Roman"/>
+          <w:color w:val="000000"/>
+        </w:rPr>
         <w:t xml:space="preserve">; </w:t>
       </w:r>
-      <w:proofErr w:type="spellStart"/>
       <w:r>
         <w:rPr>
           <w:rFonts w:ascii="Times New Roman" w:hAnsi="Times New Roman" w:cs="Times New Roman"/>
           <w:color w:val="008CC0"/>
         </w:rPr>
-        <w:t>Roff</w:t>
-      </w:r>
-      <w:proofErr w:type="spellEnd"/>
+        <w:t>Fabricius, 2005</w:t>
+      </w:r>
+      <w:r>
+        <w:rPr>
+          <w:rFonts w:ascii="Times New Roman" w:hAnsi="Times New Roman" w:cs="Times New Roman"/>
+          <w:color w:val="000000"/>
+        </w:rPr>
+        <w:t xml:space="preserve">; </w:t>
+      </w:r>
       <w:r>
         <w:rPr>
           <w:rFonts w:ascii="Times New Roman" w:hAnsi="Times New Roman" w:cs="Times New Roman"/>
           <w:color w:val="008CC0"/>
         </w:rPr>
-        <w:t xml:space="preserve"> &amp; </w:t>
-      </w:r>
-      <w:proofErr w:type="spellStart"/>
+        <w:t>Warne, Webb &amp; Larsen, 2005</w:t>
+      </w:r>
+      <w:r>
+        <w:rPr>
+          <w:rFonts w:ascii="Times New Roman" w:hAnsi="Times New Roman" w:cs="Times New Roman"/>
+          <w:color w:val="000000"/>
+        </w:rPr>
+        <w:t>), but the main</w:t>
+      </w:r>
+      <w:r>
+        <w:rPr>
+          <w:rFonts w:ascii="Times New Roman" w:hAnsi="Times New Roman" w:cs="Times New Roman"/>
+        </w:rPr>
+        <w:t xml:space="preserve"> driver of change on the Puerto Rican coral reef community has been linked to the 2005 </w:t>
+      </w:r>
+      <w:r>
+        <w:rPr>
+          <w:rFonts w:ascii="Times New Roman" w:hAnsi="Times New Roman" w:cs="Times New Roman"/>
+          <w:color w:val="000000"/>
+        </w:rPr>
+        <w:t>regional coral bleaching event (</w:t>
+      </w:r>
       <w:r>
         <w:rPr>
           <w:rFonts w:ascii="Times New Roman" w:hAnsi="Times New Roman" w:cs="Times New Roman"/>
           <w:color w:val="008CC0"/>
         </w:rPr>
-        <w:t>Mumby</w:t>
-      </w:r>
-      <w:proofErr w:type="spellEnd"/>
+        <w:t>García-Sais et al., 2008</w:t>
+      </w:r>
+      <w:r>
+        <w:rPr>
+          <w:rFonts w:ascii="Times New Roman" w:hAnsi="Times New Roman" w:cs="Times New Roman"/>
+          <w:color w:val="000000"/>
+        </w:rPr>
+        <w:t xml:space="preserve">; </w:t>
+      </w:r>
       <w:r>
         <w:rPr>
           <w:rFonts w:ascii="Times New Roman" w:hAnsi="Times New Roman" w:cs="Times New Roman"/>
           <w:color w:val="008CC0"/>
         </w:rPr>
-        <w:t>, 2012</w:t>
+        <w:t>Bruckner &amp; Hill, 2009</w:t>
       </w:r>
       <w:r>
         <w:rPr>
@@ -195,535 +508,99 @@
     </w:p>
     <w:p>
       <w:pPr>
+        <w:pStyle w:val="ListParagraph"/>
+        <w:numPr>
+          <w:ilvl w:val="0"/>
+          <w:numId w:val="10"/>
+        </w:numPr>
+        <w:rPr>
+          <w:rFonts w:ascii="Times New Roman" w:hAnsi="Times New Roman" w:cs="Times New Roman"/>
+        </w:rPr>
+      </w:pPr>
+      <w:r>
+        <w:rPr>
+          <w:rFonts w:ascii="Times New Roman" w:hAnsi="Times New Roman" w:cs="Times New Roman"/>
+        </w:rPr>
+        <w:t xml:space="preserve">Bleaching event caused by elevated </w:t>
+      </w:r>
+      <w:r>
+        <w:rPr>
+          <w:rFonts w:ascii="Times New Roman" w:hAnsi="Times New Roman" w:cs="Times New Roman"/>
+        </w:rPr>
+        <w:t>sea surface temps that lasted a long time</w:t>
+      </w:r>
+    </w:p>
+    <w:p>
+      <w:pPr>
+        <w:pStyle w:val="ListParagraph"/>
+        <w:numPr>
+          <w:ilvl w:val="0"/>
+          <w:numId w:val="10"/>
+        </w:numPr>
+        <w:rPr>
+          <w:rFonts w:ascii="Times New Roman" w:hAnsi="Times New Roman" w:cs="Times New Roman"/>
+        </w:rPr>
+      </w:pPr>
+      <w:r>
+        <w:rPr>
+          <w:rFonts w:ascii="Times New Roman" w:hAnsi="Times New Roman" w:cs="Times New Roman"/>
+        </w:rPr>
+        <w:t xml:space="preserve">Light may have played a determinant role as a precursor of coral bleaching &amp; mortality </w:t>
+      </w:r>
+    </w:p>
+    <w:p>
+      <w:pPr>
+        <w:pStyle w:val="ListParagraph"/>
+        <w:numPr>
+          <w:ilvl w:val="0"/>
+          <w:numId w:val="10"/>
+        </w:numPr>
+        <w:rPr>
+          <w:rFonts w:ascii="Times New Roman" w:hAnsi="Times New Roman" w:cs="Times New Roman"/>
+        </w:rPr>
+      </w:pPr>
+      <w:r>
+        <w:rPr>
+          <w:rFonts w:ascii="Times New Roman" w:hAnsi="Times New Roman" w:cs="Times New Roman"/>
+        </w:rPr>
+        <w:t xml:space="preserve">Orbicella annularis (complex) is the main reef builder in PR. It suffered major declines after the bleaching event </w:t>
+      </w:r>
+    </w:p>
+    <w:p>
+      <w:pPr>
         <w:outlineLvl w:val="0"/>
         <w:rPr>
           <w:rFonts w:ascii="Times New Roman" w:hAnsi="Times New Roman" w:cs="Times New Roman"/>
+          <w:b/>
+        </w:rPr>
+      </w:pPr>
+      <w:r>
+        <w:rPr>
+          <w:rFonts w:ascii="Times New Roman" w:hAnsi="Times New Roman" w:cs="Times New Roman"/>
           <w:u w:val="single"/>
         </w:rPr>
-      </w:pPr>
-      <w:r>
+        <w:t>Reflections:</w:t>
+      </w:r>
+      <w:r>
+        <w:rPr>
+          <w:rFonts w:ascii="Times New Roman" w:hAnsi="Times New Roman" w:cs="Times New Roman"/>
+          <w:b/>
+        </w:rPr>
+        <w:t xml:space="preserve"> </w:t>
+      </w:r>
+    </w:p>
+    <w:p>
+      <w:pPr>
+        <w:pStyle w:val="ListParagraph"/>
+        <w:numPr>
+          <w:ilvl w:val="0"/>
+          <w:numId w:val="8"/>
+        </w:numPr>
+        <w:outlineLvl w:val="0"/>
         <w:rPr>
           <w:rFonts w:ascii="Times New Roman" w:hAnsi="Times New Roman" w:cs="Times New Roman"/>
           <w:u w:val="single"/>
         </w:rPr>
-        <w:t>Methods:</w:t>
-      </w:r>
-    </w:p>
-    <w:p>
-      <w:pPr>
-        <w:pStyle w:val="ListParagraph"/>
-        <w:numPr>
-          <w:ilvl w:val="0"/>
-          <w:numId w:val="7"/>
-        </w:numPr>
-        <w:rPr>
-          <w:rFonts w:ascii="Times New Roman" w:hAnsi="Times New Roman" w:cs="Times New Roman"/>
-        </w:rPr>
-      </w:pPr>
-      <w:r>
-        <w:rPr>
-          <w:rFonts w:ascii="Times New Roman" w:hAnsi="Times New Roman" w:cs="Times New Roman"/>
-        </w:rPr>
-        <w:t xml:space="preserve">Used satellite data to get the water quality info </w:t>
-      </w:r>
-    </w:p>
-    <w:p>
-      <w:pPr>
-        <w:pStyle w:val="ListParagraph"/>
-        <w:numPr>
-          <w:ilvl w:val="0"/>
-          <w:numId w:val="7"/>
-        </w:numPr>
-        <w:rPr>
-          <w:rFonts w:ascii="Times New Roman" w:hAnsi="Times New Roman" w:cs="Times New Roman"/>
-        </w:rPr>
-      </w:pPr>
-      <w:r>
-        <w:rPr>
-          <w:rFonts w:ascii="Times New Roman" w:hAnsi="Times New Roman" w:cs="Times New Roman"/>
-        </w:rPr>
-        <w:t xml:space="preserve">ANOVA to compare percent cover between depths &amp; years at each reef </w:t>
-      </w:r>
-    </w:p>
-    <w:p>
-      <w:pPr>
-        <w:pStyle w:val="ListParagraph"/>
-        <w:numPr>
-          <w:ilvl w:val="0"/>
-          <w:numId w:val="7"/>
-        </w:numPr>
-        <w:rPr>
-          <w:rFonts w:ascii="Times New Roman" w:hAnsi="Times New Roman" w:cs="Times New Roman"/>
-        </w:rPr>
-      </w:pPr>
-      <w:r>
-        <w:rPr>
-          <w:rFonts w:ascii="Times New Roman" w:hAnsi="Times New Roman" w:cs="Times New Roman"/>
-        </w:rPr>
-        <w:t>PERMANOVA (Anderson, 2001) used to exami</w:t>
-      </w:r>
-      <w:r>
-        <w:rPr>
-          <w:rFonts w:ascii="Times New Roman" w:hAnsi="Times New Roman" w:cs="Times New Roman"/>
-        </w:rPr>
-        <w:t xml:space="preserve">ne changes in coral assemblages, only used corals that contributed to more than 10% of cover </w:t>
-      </w:r>
-    </w:p>
-    <w:p>
-      <w:pPr>
-        <w:outlineLvl w:val="0"/>
-        <w:rPr>
-          <w:rFonts w:ascii="Times New Roman" w:hAnsi="Times New Roman" w:cs="Times New Roman"/>
-          <w:u w:val="single"/>
-        </w:rPr>
-      </w:pPr>
-      <w:r>
-        <w:rPr>
-          <w:rFonts w:ascii="Times New Roman" w:hAnsi="Times New Roman" w:cs="Times New Roman"/>
-          <w:u w:val="single"/>
-        </w:rPr>
-        <w:t>Results:</w:t>
-      </w:r>
-    </w:p>
-    <w:p>
-      <w:pPr>
-        <w:pStyle w:val="ListParagraph"/>
-        <w:numPr>
-          <w:ilvl w:val="0"/>
-          <w:numId w:val="9"/>
-        </w:numPr>
-        <w:outlineLvl w:val="0"/>
-        <w:rPr>
-          <w:rFonts w:ascii="Times New Roman" w:hAnsi="Times New Roman" w:cs="Times New Roman"/>
-          <w:u w:val="single"/>
-        </w:rPr>
-      </w:pPr>
-      <w:r>
-        <w:rPr>
-          <w:rFonts w:ascii="Times New Roman" w:hAnsi="Times New Roman" w:cs="Times New Roman"/>
-        </w:rPr>
-        <w:t>Negative correlation between % cover loss and light attenuation coefficient</w:t>
-      </w:r>
-    </w:p>
-    <w:p>
-      <w:pPr>
-        <w:pStyle w:val="ListParagraph"/>
-        <w:numPr>
-          <w:ilvl w:val="0"/>
-          <w:numId w:val="9"/>
-        </w:numPr>
-        <w:outlineLvl w:val="0"/>
-        <w:rPr>
-          <w:rFonts w:ascii="Times New Roman" w:hAnsi="Times New Roman" w:cs="Times New Roman"/>
-          <w:u w:val="single"/>
-        </w:rPr>
-      </w:pPr>
-      <w:r>
-        <w:rPr>
-          <w:rFonts w:ascii="Times New Roman" w:hAnsi="Times New Roman" w:cs="Times New Roman"/>
-        </w:rPr>
-        <w:t xml:space="preserve">Positive correlation between coral cover recovery and light attenuation coefficient </w:t>
-      </w:r>
-    </w:p>
-    <w:p>
-      <w:pPr>
-        <w:pStyle w:val="ListParagraph"/>
-        <w:numPr>
-          <w:ilvl w:val="0"/>
-          <w:numId w:val="9"/>
-        </w:numPr>
-        <w:outlineLvl w:val="0"/>
-        <w:rPr>
-          <w:rFonts w:ascii="Times New Roman" w:hAnsi="Times New Roman" w:cs="Times New Roman"/>
-          <w:u w:val="single"/>
-        </w:rPr>
-      </w:pPr>
-      <w:r>
-        <w:rPr>
-          <w:rFonts w:ascii="Times New Roman" w:hAnsi="Times New Roman" w:cs="Times New Roman"/>
-        </w:rPr>
-        <w:t xml:space="preserve">O. </w:t>
-      </w:r>
-      <w:proofErr w:type="spellStart"/>
-      <w:r>
-        <w:rPr>
-          <w:rFonts w:ascii="Times New Roman" w:hAnsi="Times New Roman" w:cs="Times New Roman"/>
-        </w:rPr>
-        <w:t>annularis</w:t>
-      </w:r>
-      <w:proofErr w:type="spellEnd"/>
-      <w:r>
-        <w:rPr>
-          <w:rFonts w:ascii="Times New Roman" w:hAnsi="Times New Roman" w:cs="Times New Roman"/>
-        </w:rPr>
-        <w:t xml:space="preserve"> was severely impacted by the bleaching event</w:t>
-      </w:r>
-      <w:r>
-        <w:rPr>
-          <w:rFonts w:ascii="Times New Roman" w:hAnsi="Times New Roman" w:cs="Times New Roman"/>
-        </w:rPr>
-        <w:t>, and because it was a large portion of the community composition, it therefore caused the total % cover to decline</w:t>
-      </w:r>
-      <w:r>
-        <w:rPr>
-          <w:rFonts w:ascii="Times New Roman" w:hAnsi="Times New Roman" w:cs="Times New Roman"/>
-        </w:rPr>
-        <w:t xml:space="preserve"> (see fig 5)</w:t>
-      </w:r>
-    </w:p>
-    <w:p>
-      <w:pPr>
-        <w:pStyle w:val="ListParagraph"/>
-        <w:numPr>
-          <w:ilvl w:val="0"/>
-          <w:numId w:val="9"/>
-        </w:numPr>
-        <w:outlineLvl w:val="0"/>
-        <w:rPr>
-          <w:rFonts w:ascii="Times New Roman" w:hAnsi="Times New Roman" w:cs="Times New Roman"/>
-          <w:u w:val="single"/>
-        </w:rPr>
-      </w:pPr>
-      <w:r>
-        <w:rPr>
-          <w:rFonts w:ascii="Times New Roman" w:hAnsi="Times New Roman" w:cs="Times New Roman"/>
-        </w:rPr>
-        <w:t>Coastal reefs recovered faster than offshore/shelf edge sites</w:t>
-      </w:r>
-    </w:p>
-    <w:p>
-      <w:pPr>
-        <w:pStyle w:val="ListParagraph"/>
-        <w:numPr>
-          <w:ilvl w:val="0"/>
-          <w:numId w:val="9"/>
-        </w:numPr>
-        <w:outlineLvl w:val="0"/>
-        <w:rPr>
-          <w:rFonts w:ascii="Times New Roman" w:hAnsi="Times New Roman" w:cs="Times New Roman"/>
-          <w:u w:val="single"/>
-        </w:rPr>
-      </w:pPr>
-      <w:r>
-        <w:rPr>
-          <w:rFonts w:ascii="Times New Roman" w:hAnsi="Times New Roman" w:cs="Times New Roman"/>
-        </w:rPr>
-        <w:t xml:space="preserve">Depth affected coral recovery: shallower ones recovered more quickly </w:t>
-      </w:r>
-    </w:p>
-    <w:p>
-      <w:pPr>
-        <w:pStyle w:val="ListParagraph"/>
-        <w:numPr>
-          <w:ilvl w:val="0"/>
-          <w:numId w:val="9"/>
-        </w:numPr>
-        <w:outlineLvl w:val="0"/>
-        <w:rPr>
-          <w:rFonts w:ascii="Times New Roman" w:hAnsi="Times New Roman" w:cs="Times New Roman"/>
-          <w:u w:val="single"/>
-        </w:rPr>
-      </w:pPr>
-      <w:r>
-        <w:rPr>
-          <w:rFonts w:ascii="Times New Roman" w:hAnsi="Times New Roman" w:cs="Times New Roman"/>
-        </w:rPr>
-        <w:t xml:space="preserve">Observed shifts in coral community composition as O. </w:t>
-      </w:r>
-      <w:proofErr w:type="spellStart"/>
-      <w:r>
-        <w:rPr>
-          <w:rFonts w:ascii="Times New Roman" w:hAnsi="Times New Roman" w:cs="Times New Roman"/>
-        </w:rPr>
-        <w:t>annularis</w:t>
-      </w:r>
-      <w:proofErr w:type="spellEnd"/>
-      <w:r>
-        <w:rPr>
-          <w:rFonts w:ascii="Times New Roman" w:hAnsi="Times New Roman" w:cs="Times New Roman"/>
-        </w:rPr>
-        <w:t xml:space="preserve"> died out &amp; </w:t>
-      </w:r>
-      <w:proofErr w:type="spellStart"/>
-      <w:r>
-        <w:rPr>
-          <w:rFonts w:ascii="Times New Roman" w:hAnsi="Times New Roman" w:cs="Times New Roman"/>
-        </w:rPr>
-        <w:t>porites</w:t>
-      </w:r>
-      <w:proofErr w:type="spellEnd"/>
-      <w:r>
-        <w:rPr>
-          <w:rFonts w:ascii="Times New Roman" w:hAnsi="Times New Roman" w:cs="Times New Roman"/>
-        </w:rPr>
-        <w:t xml:space="preserve"> &amp; </w:t>
-      </w:r>
-      <w:proofErr w:type="spellStart"/>
-      <w:r>
-        <w:rPr>
-          <w:rFonts w:ascii="Times New Roman" w:hAnsi="Times New Roman" w:cs="Times New Roman"/>
-        </w:rPr>
-        <w:t>agaricia</w:t>
-      </w:r>
-      <w:proofErr w:type="spellEnd"/>
-      <w:r>
-        <w:rPr>
-          <w:rFonts w:ascii="Times New Roman" w:hAnsi="Times New Roman" w:cs="Times New Roman"/>
-        </w:rPr>
-        <w:t xml:space="preserve"> became more common </w:t>
-      </w:r>
-    </w:p>
-    <w:p>
-      <w:pPr>
-        <w:outlineLvl w:val="0"/>
-        <w:rPr>
-          <w:rFonts w:ascii="Times New Roman" w:hAnsi="Times New Roman" w:cs="Times New Roman"/>
-          <w:u w:val="single"/>
-        </w:rPr>
-      </w:pPr>
-      <w:r>
-        <w:rPr>
-          <w:rFonts w:ascii="Times New Roman" w:hAnsi="Times New Roman" w:cs="Times New Roman"/>
-          <w:u w:val="single"/>
-        </w:rPr>
-        <w:t>Discussion</w:t>
-      </w:r>
-    </w:p>
-    <w:p>
-      <w:pPr>
-        <w:pStyle w:val="ListParagraph"/>
-        <w:numPr>
-          <w:ilvl w:val="0"/>
-          <w:numId w:val="10"/>
-        </w:numPr>
-        <w:rPr>
-          <w:rFonts w:ascii="Times New Roman" w:hAnsi="Times New Roman" w:cs="Times New Roman"/>
-        </w:rPr>
-      </w:pPr>
-      <w:r>
-        <w:rPr>
-          <w:rFonts w:ascii="Times New Roman" w:hAnsi="Times New Roman" w:cs="Times New Roman"/>
-        </w:rPr>
-        <w:t xml:space="preserve">Localized impacts upon coral reefs associated with anthropogenic activities have been </w:t>
-      </w:r>
-      <w:r>
-        <w:rPr>
-          <w:rFonts w:ascii="Times New Roman" w:hAnsi="Times New Roman" w:cs="Times New Roman"/>
-          <w:color w:val="000000"/>
-        </w:rPr>
-        <w:t>reported (</w:t>
-      </w:r>
-      <w:r>
-        <w:rPr>
-          <w:rFonts w:ascii="Times New Roman" w:hAnsi="Times New Roman" w:cs="Times New Roman"/>
-          <w:color w:val="008CC0"/>
-        </w:rPr>
-        <w:t>Hughes et al., 2003</w:t>
-      </w:r>
-      <w:r>
-        <w:rPr>
-          <w:rFonts w:ascii="Times New Roman" w:hAnsi="Times New Roman" w:cs="Times New Roman"/>
-          <w:color w:val="000000"/>
-        </w:rPr>
-        <w:t xml:space="preserve">; </w:t>
-      </w:r>
-      <w:proofErr w:type="spellStart"/>
-      <w:r>
-        <w:rPr>
-          <w:rFonts w:ascii="Times New Roman" w:hAnsi="Times New Roman" w:cs="Times New Roman"/>
-          <w:color w:val="008CC0"/>
-        </w:rPr>
-        <w:t>Fabricius</w:t>
-      </w:r>
-      <w:proofErr w:type="spellEnd"/>
-      <w:r>
-        <w:rPr>
-          <w:rFonts w:ascii="Times New Roman" w:hAnsi="Times New Roman" w:cs="Times New Roman"/>
-          <w:color w:val="008CC0"/>
-        </w:rPr>
-        <w:t>, 2005</w:t>
-      </w:r>
-      <w:r>
-        <w:rPr>
-          <w:rFonts w:ascii="Times New Roman" w:hAnsi="Times New Roman" w:cs="Times New Roman"/>
-          <w:color w:val="000000"/>
-        </w:rPr>
-        <w:t xml:space="preserve">; </w:t>
-      </w:r>
-      <w:r>
-        <w:rPr>
-          <w:rFonts w:ascii="Times New Roman" w:hAnsi="Times New Roman" w:cs="Times New Roman"/>
-          <w:color w:val="008CC0"/>
-        </w:rPr>
-        <w:t>Warne, Webb &amp; Larsen, 2005</w:t>
-      </w:r>
-      <w:r>
-        <w:rPr>
-          <w:rFonts w:ascii="Times New Roman" w:hAnsi="Times New Roman" w:cs="Times New Roman"/>
-          <w:color w:val="000000"/>
-        </w:rPr>
-        <w:t>), but the main</w:t>
-      </w:r>
-      <w:r>
-        <w:rPr>
-          <w:rFonts w:ascii="Times New Roman" w:hAnsi="Times New Roman" w:cs="Times New Roman"/>
-        </w:rPr>
-        <w:t xml:space="preserve"> driver of change on the Puerto Rican coral reef community has been linked to the 2005 </w:t>
-      </w:r>
-      <w:r>
-        <w:rPr>
-          <w:rFonts w:ascii="Times New Roman" w:hAnsi="Times New Roman" w:cs="Times New Roman"/>
-          <w:color w:val="000000"/>
-        </w:rPr>
-        <w:t>regional coral bleaching event (</w:t>
-      </w:r>
-      <w:proofErr w:type="spellStart"/>
-      <w:r>
-        <w:rPr>
-          <w:rFonts w:ascii="Times New Roman" w:hAnsi="Times New Roman" w:cs="Times New Roman"/>
-          <w:color w:val="008CC0"/>
-        </w:rPr>
-        <w:t>García</w:t>
-      </w:r>
-      <w:proofErr w:type="spellEnd"/>
-      <w:r>
-        <w:rPr>
-          <w:rFonts w:ascii="Times New Roman" w:hAnsi="Times New Roman" w:cs="Times New Roman"/>
-          <w:color w:val="008CC0"/>
-        </w:rPr>
-        <w:t>-Sais et al., 2008</w:t>
-      </w:r>
-      <w:r>
-        <w:rPr>
-          <w:rFonts w:ascii="Times New Roman" w:hAnsi="Times New Roman" w:cs="Times New Roman"/>
-          <w:color w:val="000000"/>
-        </w:rPr>
-        <w:t xml:space="preserve">; </w:t>
-      </w:r>
-      <w:r>
-        <w:rPr>
-          <w:rFonts w:ascii="Times New Roman" w:hAnsi="Times New Roman" w:cs="Times New Roman"/>
-          <w:color w:val="008CC0"/>
-        </w:rPr>
-        <w:t>Bruckner &amp; Hill, 2009</w:t>
-      </w:r>
-      <w:r>
-        <w:rPr>
-          <w:rFonts w:ascii="Times New Roman" w:hAnsi="Times New Roman" w:cs="Times New Roman"/>
-          <w:color w:val="000000"/>
-        </w:rPr>
-        <w:t>).</w:t>
-      </w:r>
-    </w:p>
-    <w:p>
-      <w:pPr>
-        <w:pStyle w:val="ListParagraph"/>
-        <w:numPr>
-          <w:ilvl w:val="0"/>
-          <w:numId w:val="10"/>
-        </w:numPr>
-        <w:rPr>
-          <w:rFonts w:ascii="Times New Roman" w:hAnsi="Times New Roman" w:cs="Times New Roman"/>
-        </w:rPr>
-      </w:pPr>
-      <w:r>
-        <w:rPr>
-          <w:rFonts w:ascii="Times New Roman" w:hAnsi="Times New Roman" w:cs="Times New Roman"/>
-        </w:rPr>
-        <w:t xml:space="preserve">Bleaching event caused by elevated </w:t>
-      </w:r>
-      <w:r>
-        <w:rPr>
-          <w:rFonts w:ascii="Times New Roman" w:hAnsi="Times New Roman" w:cs="Times New Roman"/>
-        </w:rPr>
-        <w:t>sea surface temps that lasted a long time</w:t>
-      </w:r>
-    </w:p>
-    <w:p>
-      <w:pPr>
-        <w:pStyle w:val="ListParagraph"/>
-        <w:numPr>
-          <w:ilvl w:val="0"/>
-          <w:numId w:val="10"/>
-        </w:numPr>
-        <w:rPr>
-          <w:rFonts w:ascii="Times New Roman" w:hAnsi="Times New Roman" w:cs="Times New Roman"/>
-        </w:rPr>
-      </w:pPr>
-      <w:r>
-        <w:rPr>
-          <w:rFonts w:ascii="Times New Roman" w:hAnsi="Times New Roman" w:cs="Times New Roman"/>
-        </w:rPr>
-        <w:t xml:space="preserve">Light may have played a determinant role as a precursor of coral bleaching &amp; mortality </w:t>
-      </w:r>
-    </w:p>
-    <w:p>
-      <w:pPr>
-        <w:pStyle w:val="ListParagraph"/>
-        <w:numPr>
-          <w:ilvl w:val="0"/>
-          <w:numId w:val="10"/>
-        </w:numPr>
-        <w:rPr>
-          <w:rFonts w:ascii="Times New Roman" w:hAnsi="Times New Roman" w:cs="Times New Roman"/>
-        </w:rPr>
-      </w:pPr>
-      <w:r>
-        <w:rPr>
-          <w:rFonts w:ascii="Times New Roman" w:hAnsi="Times New Roman" w:cs="Times New Roman"/>
-        </w:rPr>
-        <w:t xml:space="preserve">Orbicella </w:t>
-      </w:r>
-      <w:proofErr w:type="spellStart"/>
-      <w:r>
-        <w:rPr>
-          <w:rFonts w:ascii="Times New Roman" w:hAnsi="Times New Roman" w:cs="Times New Roman"/>
-        </w:rPr>
-        <w:t>annularis</w:t>
-      </w:r>
-      <w:proofErr w:type="spellEnd"/>
-      <w:r>
-        <w:rPr>
-          <w:rFonts w:ascii="Times New Roman" w:hAnsi="Times New Roman" w:cs="Times New Roman"/>
-        </w:rPr>
-        <w:t xml:space="preserve"> (complex) is the main reef builder in PR. It suffered major declines after the bleaching event </w:t>
-      </w:r>
-    </w:p>
-    <w:p>
-      <w:pPr>
-        <w:outlineLvl w:val="0"/>
-        <w:rPr>
-          <w:rFonts w:ascii="Times New Roman" w:hAnsi="Times New Roman" w:cs="Times New Roman"/>
-          <w:b/>
-        </w:rPr>
-      </w:pPr>
-      <w:r>
-        <w:rPr>
-          <w:rFonts w:ascii="Times New Roman" w:hAnsi="Times New Roman" w:cs="Times New Roman"/>
-          <w:u w:val="single"/>
-        </w:rPr>
-        <w:t>Reflections:</w:t>
-      </w:r>
-      <w:r>
-        <w:rPr>
-          <w:rFonts w:ascii="Times New Roman" w:hAnsi="Times New Roman" w:cs="Times New Roman"/>
-          <w:b/>
-        </w:rPr>
-        <w:t xml:space="preserve"> </w:t>
-      </w:r>
-    </w:p>
-    <w:p>
-      <w:pPr>
-        <w:pStyle w:val="ListParagraph"/>
-        <w:numPr>
-          <w:ilvl w:val="0"/>
-          <w:numId w:val="8"/>
-        </w:numPr>
-        <w:outlineLvl w:val="0"/>
-        <w:rPr>
-          <w:rFonts w:ascii="Times New Roman" w:hAnsi="Times New Roman" w:cs="Times New Roman"/>
-          <w:u w:val="single"/>
-        </w:rPr>
       </w:pPr>
       <w:r>
         <w:rPr>
@@ -744,7 +621,6 @@
         <w:t>I am, marginally related</w:t>
       </w:r>
     </w:p>
-    <w:bookmarkEnd w:id="0"/>
     <w:p>
       <w:r>
         <w:br w:type="page"/>
@@ -766,6 +642,43 @@
         <w:lastRenderedPageBreak/>
         <w:t xml:space="preserve">Author/Year: </w:t>
       </w:r>
+      <w:r>
+        <w:rPr>
+          <w:rFonts w:ascii="Times New Roman" w:hAnsi="Times New Roman" w:cs="Times New Roman"/>
+          <w:b/>
+        </w:rPr>
+        <w:t>Bruno et al. 2019</w:t>
+      </w:r>
+    </w:p>
+    <w:p>
+      <w:pPr>
+        <w:pStyle w:val="p1"/>
+        <w:rPr>
+          <w:rFonts w:ascii="Times New Roman" w:hAnsi="Times New Roman"/>
+          <w:color w:val="000000" w:themeColor="text1"/>
+          <w:sz w:val="24"/>
+          <w:szCs w:val="24"/>
+        </w:rPr>
+      </w:pPr>
+      <w:r>
+        <w:rPr>
+          <w:rFonts w:ascii="Times New Roman" w:hAnsi="Times New Roman"/>
+          <w:b/>
+          <w:color w:val="000000" w:themeColor="text1"/>
+          <w:sz w:val="24"/>
+          <w:szCs w:val="24"/>
+        </w:rPr>
+        <w:t>Title:</w:t>
+      </w:r>
+      <w:r>
+        <w:rPr>
+          <w:rFonts w:ascii="Times New Roman" w:hAnsi="Times New Roman"/>
+          <w:color w:val="000000" w:themeColor="text1"/>
+          <w:sz w:val="24"/>
+          <w:szCs w:val="24"/>
+        </w:rPr>
+        <w:t xml:space="preserve"> Climate Change, Coral Loss, and the Curious Case of the Parrotfish Paradigm: Why Don’t Marine Protected Areas Improve Reef Resilience?</w:t>
+      </w:r>
     </w:p>
     <w:p>
       <w:pPr>
@@ -780,7 +693,7 @@
           <w:rFonts w:ascii="Times New Roman" w:hAnsi="Times New Roman" w:cs="Times New Roman"/>
           <w:b/>
         </w:rPr>
-        <w:t>Title:</w:t>
+        <w:t>Summary/Keywords:</w:t>
       </w:r>
     </w:p>
     <w:p>
@@ -788,22 +701,252 @@
         <w:outlineLvl w:val="0"/>
         <w:rPr>
           <w:rFonts w:ascii="Times New Roman" w:hAnsi="Times New Roman" w:cs="Times New Roman"/>
-          <w:b/>
-        </w:rPr>
-      </w:pPr>
-      <w:r>
-        <w:rPr>
-          <w:rFonts w:ascii="Times New Roman" w:hAnsi="Times New Roman" w:cs="Times New Roman"/>
-          <w:b/>
-        </w:rPr>
-        <w:t>Summary/Keywords:</w:t>
-      </w:r>
-    </w:p>
-    <w:p>
-      <w:pPr>
+          <w:u w:val="single"/>
+        </w:rPr>
+      </w:pPr>
+      <w:r>
+        <w:rPr>
+          <w:rFonts w:ascii="Times New Roman" w:hAnsi="Times New Roman" w:cs="Times New Roman"/>
+          <w:u w:val="single"/>
+        </w:rPr>
+        <w:t>Background:</w:t>
+      </w:r>
+    </w:p>
+    <w:p>
+      <w:pPr>
+        <w:pStyle w:val="ListParagraph"/>
+        <w:numPr>
+          <w:ilvl w:val="0"/>
+          <w:numId w:val="11"/>
+        </w:numPr>
         <w:outlineLvl w:val="0"/>
         <w:rPr>
           <w:rFonts w:ascii="Times New Roman" w:hAnsi="Times New Roman" w:cs="Times New Roman"/>
+        </w:rPr>
+      </w:pPr>
+      <w:r>
+        <w:rPr>
+          <w:rFonts w:ascii="Times New Roman" w:hAnsi="Times New Roman" w:cs="Times New Roman"/>
+        </w:rPr>
+        <w:t>Localized threats: turbidity, sedimentation, eutrophication &amp; other pollution, fishing &amp; the loss of fishes</w:t>
+      </w:r>
+    </w:p>
+    <w:p>
+      <w:pPr>
+        <w:pStyle w:val="ListParagraph"/>
+        <w:numPr>
+          <w:ilvl w:val="0"/>
+          <w:numId w:val="11"/>
+        </w:numPr>
+        <w:outlineLvl w:val="0"/>
+        <w:rPr>
+          <w:rFonts w:ascii="Times New Roman" w:hAnsi="Times New Roman" w:cs="Times New Roman"/>
+        </w:rPr>
+      </w:pPr>
+      <w:r>
+        <w:rPr>
+          <w:rFonts w:ascii="Times New Roman" w:hAnsi="Times New Roman" w:cs="Times New Roman"/>
+        </w:rPr>
+        <w:t xml:space="preserve">Broader threats: diseases, earthquakes/tsunamis, Ocean warming, acidification, deoxygenation, storm intensity </w:t>
+      </w:r>
+    </w:p>
+    <w:p>
+      <w:pPr>
+        <w:pStyle w:val="ListParagraph"/>
+        <w:numPr>
+          <w:ilvl w:val="0"/>
+          <w:numId w:val="11"/>
+        </w:numPr>
+        <w:outlineLvl w:val="0"/>
+        <w:rPr>
+          <w:rFonts w:ascii="Times New Roman" w:hAnsi="Times New Roman" w:cs="Times New Roman"/>
+        </w:rPr>
+      </w:pPr>
+      <w:r>
+        <w:rPr>
+          <w:rFonts w:ascii="Times New Roman" w:hAnsi="Times New Roman" w:cs="Times New Roman"/>
+        </w:rPr>
+        <w:t xml:space="preserve">Controlling local stressors is thought to improve resistance to and recovery from warming, storms, disease, bleaching </w:t>
+      </w:r>
+    </w:p>
+    <w:p>
+      <w:pPr>
+        <w:pStyle w:val="ListParagraph"/>
+        <w:numPr>
+          <w:ilvl w:val="0"/>
+          <w:numId w:val="11"/>
+        </w:numPr>
+        <w:outlineLvl w:val="0"/>
+        <w:rPr>
+          <w:rFonts w:ascii="Times New Roman" w:hAnsi="Times New Roman" w:cs="Times New Roman"/>
+        </w:rPr>
+      </w:pPr>
+      <w:r>
+        <w:rPr>
+          <w:rFonts w:ascii="Times New Roman" w:hAnsi="Times New Roman" w:cs="Times New Roman"/>
+        </w:rPr>
+        <w:t xml:space="preserve">Appealing because it suggests that one management action can have a huge trickle down effect </w:t>
+      </w:r>
+    </w:p>
+    <w:p>
+      <w:pPr>
+        <w:pStyle w:val="ListParagraph"/>
+        <w:numPr>
+          <w:ilvl w:val="0"/>
+          <w:numId w:val="11"/>
+        </w:numPr>
+        <w:outlineLvl w:val="0"/>
+        <w:rPr>
+          <w:rFonts w:ascii="Times New Roman" w:hAnsi="Times New Roman" w:cs="Times New Roman"/>
+        </w:rPr>
+      </w:pPr>
+      <w:r>
+        <w:rPr>
+          <w:rFonts w:ascii="Times New Roman" w:hAnsi="Times New Roman" w:cs="Times New Roman"/>
+        </w:rPr>
+        <w:t xml:space="preserve">Managed-resilience hypothesis </w:t>
+      </w:r>
+      <w:r>
+        <w:rPr>
+          <w:rFonts w:ascii="Times New Roman" w:hAnsi="Times New Roman" w:cs="Times New Roman"/>
+        </w:rPr>
+        <w:t xml:space="preserve">– supported </w:t>
+      </w:r>
+      <w:r>
+        <w:rPr>
+          <w:rFonts w:ascii="Times New Roman" w:hAnsi="Times New Roman" w:cs="Times New Roman"/>
+        </w:rPr>
+        <w:t xml:space="preserve">by most scientists, the belief that conserving herbivores will help protect corals </w:t>
+      </w:r>
+    </w:p>
+    <w:p>
+      <w:pPr>
+        <w:pStyle w:val="ListParagraph"/>
+        <w:numPr>
+          <w:ilvl w:val="0"/>
+          <w:numId w:val="11"/>
+        </w:numPr>
+        <w:rPr>
+          <w:rFonts w:ascii="Times" w:hAnsi="Times" w:cs="Times New Roman"/>
+          <w:sz w:val="14"/>
+          <w:szCs w:val="14"/>
+        </w:rPr>
+      </w:pPr>
+      <w:r>
+        <w:rPr>
+          <w:rFonts w:ascii="Times" w:hAnsi="Times" w:cs="Times New Roman"/>
+          <w:sz w:val="14"/>
+          <w:szCs w:val="14"/>
+        </w:rPr>
+        <w:t>The hypothesized</w:t>
+      </w:r>
+      <w:r>
+        <w:rPr>
+          <w:rFonts w:ascii="Times" w:hAnsi="Times" w:cs="Times New Roman"/>
+          <w:sz w:val="14"/>
+          <w:szCs w:val="14"/>
+        </w:rPr>
+        <w:t xml:space="preserve"> </w:t>
+      </w:r>
+      <w:r>
+        <w:rPr>
+          <w:rFonts w:ascii="Times" w:hAnsi="Times" w:cs="Times New Roman"/>
+          <w:sz w:val="14"/>
+          <w:szCs w:val="14"/>
+        </w:rPr>
+        <w:t>interaction chain leading from management to coral community resilience comprises five direct</w:t>
+      </w:r>
+      <w:r>
+        <w:rPr>
+          <w:rFonts w:ascii="Times" w:hAnsi="Times" w:cs="Times New Roman"/>
+          <w:sz w:val="14"/>
+          <w:szCs w:val="14"/>
+        </w:rPr>
+        <w:t xml:space="preserve"> </w:t>
+      </w:r>
+      <w:r>
+        <w:rPr>
+          <w:rFonts w:ascii="Times" w:hAnsi="Times" w:cs="Times New Roman"/>
+          <w:sz w:val="14"/>
+          <w:szCs w:val="14"/>
+        </w:rPr>
+        <w:t>links (Figure 3): the effects of (1) management on fishing; (2) fishing on the abundance and size</w:t>
+      </w:r>
+      <w:r>
+        <w:rPr>
+          <w:rFonts w:ascii="Times" w:hAnsi="Times" w:cs="Times New Roman"/>
+          <w:sz w:val="14"/>
+          <w:szCs w:val="14"/>
+        </w:rPr>
+        <w:t xml:space="preserve"> </w:t>
+      </w:r>
+      <w:r>
+        <w:rPr>
+          <w:rFonts w:ascii="Times" w:hAnsi="Times" w:cs="Times New Roman"/>
+          <w:sz w:val="14"/>
+          <w:szCs w:val="14"/>
+        </w:rPr>
+        <w:t>of parrotfishes and other herbivores; (3) parrotfishes (and other herbivores) on algae (primarily</w:t>
+      </w:r>
+      <w:r>
+        <w:rPr>
+          <w:rFonts w:ascii="Times" w:hAnsi="Times" w:cs="Times New Roman"/>
+          <w:sz w:val="14"/>
+          <w:szCs w:val="14"/>
+        </w:rPr>
+        <w:t xml:space="preserve"> </w:t>
+      </w:r>
+      <w:r>
+        <w:rPr>
+          <w:rFonts w:ascii="Times" w:hAnsi="Times" w:cs="Times New Roman"/>
+          <w:sz w:val="14"/>
+          <w:szCs w:val="14"/>
+        </w:rPr>
+        <w:t>macroalgae); (4) algae on coral recruitment, growth, and survival; and (5) coral recruitment on</w:t>
+      </w:r>
+      <w:r>
+        <w:rPr>
+          <w:rFonts w:ascii="Times" w:hAnsi="Times" w:cs="Times New Roman"/>
+          <w:sz w:val="14"/>
+          <w:szCs w:val="14"/>
+        </w:rPr>
+        <w:t xml:space="preserve"> </w:t>
+      </w:r>
+      <w:r>
+        <w:rPr>
+          <w:rFonts w:ascii="Times" w:hAnsi="Times" w:cs="Times New Roman"/>
+          <w:sz w:val="14"/>
+          <w:szCs w:val="14"/>
+        </w:rPr>
+        <w:t>rates of postdisturbance recover</w:t>
+      </w:r>
+      <w:r>
+        <w:rPr>
+          <w:rFonts w:ascii="Times" w:hAnsi="Times" w:cs="Times New Roman"/>
+          <w:sz w:val="14"/>
+          <w:szCs w:val="14"/>
+        </w:rPr>
+        <w:t>y of adult coral populations.</w:t>
+      </w:r>
+    </w:p>
+    <w:p>
+      <w:pPr>
+        <w:pStyle w:val="ListParagraph"/>
+        <w:numPr>
+          <w:ilvl w:val="0"/>
+          <w:numId w:val="11"/>
+        </w:numPr>
+        <w:outlineLvl w:val="0"/>
+        <w:rPr>
+          <w:rFonts w:ascii="Times New Roman" w:hAnsi="Times New Roman" w:cs="Times New Roman"/>
+        </w:rPr>
+      </w:pPr>
+    </w:p>
+    <w:p>
+      <w:pPr>
+        <w:outlineLvl w:val="0"/>
+        <w:rPr>
+          <w:rFonts w:ascii="Times New Roman" w:hAnsi="Times New Roman" w:cs="Times New Roman"/>
           <w:u w:val="single"/>
         </w:rPr>
       </w:pPr>
@@ -812,7 +955,7 @@
           <w:rFonts w:ascii="Times New Roman" w:hAnsi="Times New Roman" w:cs="Times New Roman"/>
           <w:u w:val="single"/>
         </w:rPr>
-        <w:t>Background:</w:t>
+        <w:t>Methods:</w:t>
       </w:r>
     </w:p>
     <w:p>
@@ -841,7 +984,7 @@
           <w:rFonts w:ascii="Times New Roman" w:hAnsi="Times New Roman" w:cs="Times New Roman"/>
           <w:u w:val="single"/>
         </w:rPr>
-        <w:t>Methods:</w:t>
+        <w:t>Results:</w:t>
       </w:r>
     </w:p>
     <w:p>
@@ -856,12 +999,131 @@
           <w:rFonts w:ascii="Times New Roman" w:hAnsi="Times New Roman" w:cs="Times New Roman"/>
         </w:rPr>
       </w:pPr>
-    </w:p>
-    <w:p>
-      <w:pPr>
+      <w:r>
+        <w:rPr>
+          <w:rFonts w:ascii="Times New Roman" w:hAnsi="Times New Roman" w:cs="Times New Roman"/>
+        </w:rPr>
+        <w:t xml:space="preserve">Virtually no evidence that the M-R hypothesis is valid </w:t>
+      </w:r>
+    </w:p>
+    <w:p>
+      <w:pPr>
+        <w:pStyle w:val="ListParagraph"/>
+        <w:numPr>
+          <w:ilvl w:val="0"/>
+          <w:numId w:val="11"/>
+        </w:numPr>
         <w:outlineLvl w:val="0"/>
         <w:rPr>
           <w:rFonts w:ascii="Times New Roman" w:hAnsi="Times New Roman" w:cs="Times New Roman"/>
+        </w:rPr>
+      </w:pPr>
+      <w:r>
+        <w:rPr>
+          <w:rFonts w:ascii="Times New Roman" w:hAnsi="Times New Roman" w:cs="Times New Roman"/>
+        </w:rPr>
+        <w:t xml:space="preserve">Nearly all coral loss was due to loss of Orbicella </w:t>
+      </w:r>
+    </w:p>
+    <w:p>
+      <w:pPr>
+        <w:pStyle w:val="ListParagraph"/>
+        <w:numPr>
+          <w:ilvl w:val="0"/>
+          <w:numId w:val="11"/>
+        </w:numPr>
+        <w:outlineLvl w:val="0"/>
+        <w:rPr>
+          <w:rFonts w:ascii="Times New Roman" w:hAnsi="Times New Roman" w:cs="Times New Roman"/>
+        </w:rPr>
+      </w:pPr>
+      <w:r>
+        <w:rPr>
+          <w:rFonts w:ascii="Times New Roman" w:hAnsi="Times New Roman" w:cs="Times New Roman"/>
+        </w:rPr>
+        <w:t xml:space="preserve">Higher recruits in MPAs but lower survival rates (outcompeted by </w:t>
+      </w:r>
+      <w:r>
+        <w:rPr>
+          <w:rFonts w:ascii="Times New Roman" w:hAnsi="Times New Roman" w:cs="Times New Roman"/>
+        </w:rPr>
+        <w:t>weedy corals</w:t>
+      </w:r>
+      <w:r>
+        <w:rPr>
+          <w:rFonts w:ascii="Times New Roman" w:hAnsi="Times New Roman" w:cs="Times New Roman"/>
+        </w:rPr>
+        <w:t xml:space="preserve">) </w:t>
+      </w:r>
+    </w:p>
+    <w:p>
+      <w:pPr>
+        <w:pStyle w:val="ListParagraph"/>
+        <w:numPr>
+          <w:ilvl w:val="0"/>
+          <w:numId w:val="11"/>
+        </w:numPr>
+        <w:outlineLvl w:val="0"/>
+        <w:rPr>
+          <w:rFonts w:ascii="Times New Roman" w:hAnsi="Times New Roman" w:cs="Times New Roman"/>
+        </w:rPr>
+      </w:pPr>
+      <w:r>
+        <w:rPr>
+          <w:rFonts w:ascii="Times New Roman" w:hAnsi="Times New Roman" w:cs="Times New Roman"/>
+        </w:rPr>
+        <w:t>Higher numbers of herbivores did not translate to higher grazing rates</w:t>
+      </w:r>
+      <w:r>
+        <w:rPr>
+          <w:rFonts w:ascii="Times New Roman" w:hAnsi="Times New Roman" w:cs="Times New Roman"/>
+        </w:rPr>
+        <w:t xml:space="preserve"> (Mumby et al. 2006) </w:t>
+      </w:r>
+    </w:p>
+    <w:p>
+      <w:pPr>
+        <w:pStyle w:val="ListParagraph"/>
+        <w:numPr>
+          <w:ilvl w:val="0"/>
+          <w:numId w:val="11"/>
+        </w:numPr>
+        <w:outlineLvl w:val="0"/>
+        <w:rPr>
+          <w:rFonts w:ascii="Times New Roman" w:hAnsi="Times New Roman" w:cs="Times New Roman"/>
+        </w:rPr>
+      </w:pPr>
+      <w:r>
+        <w:rPr>
+          <w:rFonts w:ascii="Times New Roman" w:hAnsi="Times New Roman" w:cs="Times New Roman"/>
+        </w:rPr>
+        <w:t xml:space="preserve">One study (mumby &amp; Harborne 2010) found a positive relationship but it was a very slow recovery rate &amp; low coral cover compared to nearby healthy reefs </w:t>
+      </w:r>
+    </w:p>
+    <w:p>
+      <w:pPr>
+        <w:pStyle w:val="ListParagraph"/>
+        <w:numPr>
+          <w:ilvl w:val="0"/>
+          <w:numId w:val="11"/>
+        </w:numPr>
+        <w:outlineLvl w:val="0"/>
+        <w:rPr>
+          <w:rFonts w:ascii="Times New Roman" w:hAnsi="Times New Roman" w:cs="Times New Roman"/>
+        </w:rPr>
+      </w:pPr>
+      <w:r>
+        <w:rPr>
+          <w:rFonts w:ascii="Times New Roman" w:hAnsi="Times New Roman" w:cs="Times New Roman"/>
+        </w:rPr>
+        <w:t xml:space="preserve">Acroporates &amp; Orbicella have dominated reefs in the past, but now are being replaced by “weedy” corals which have lower capacity for accretion </w:t>
+      </w:r>
+    </w:p>
+    <w:p>
+      <w:pPr>
+        <w:outlineLvl w:val="0"/>
+        <w:rPr>
+          <w:rFonts w:ascii="Times New Roman" w:hAnsi="Times New Roman" w:cs="Times New Roman"/>
           <w:u w:val="single"/>
         </w:rPr>
       </w:pPr>
@@ -870,7 +1132,7 @@
           <w:rFonts w:ascii="Times New Roman" w:hAnsi="Times New Roman" w:cs="Times New Roman"/>
           <w:u w:val="single"/>
         </w:rPr>
-        <w:t>Results:</w:t>
+        <w:t>Discussion</w:t>
       </w:r>
     </w:p>
     <w:p>
@@ -885,6 +1147,12 @@
           <w:rFonts w:ascii="Times New Roman" w:hAnsi="Times New Roman" w:cs="Times New Roman"/>
         </w:rPr>
       </w:pPr>
+      <w:r>
+        <w:rPr>
+          <w:rFonts w:ascii="Times New Roman" w:hAnsi="Times New Roman" w:cs="Times New Roman"/>
+        </w:rPr>
+        <w:t xml:space="preserve">Protection against local stressors (pollution, fishing) doesn’t mitigate against climate change </w:t>
+      </w:r>
     </w:p>
     <w:p>
       <w:pPr>
@@ -899,7 +1167,7 @@
           <w:rFonts w:ascii="Times New Roman" w:hAnsi="Times New Roman" w:cs="Times New Roman"/>
           <w:u w:val="single"/>
         </w:rPr>
-        <w:t>Discussion</w:t>
+        <w:t>Reflections:</w:t>
       </w:r>
     </w:p>
     <w:p>
@@ -917,41 +1185,157 @@
     </w:p>
     <w:p>
       <w:pPr>
-        <w:outlineLvl w:val="0"/>
-        <w:rPr>
-          <w:rFonts w:ascii="Times New Roman" w:hAnsi="Times New Roman" w:cs="Times New Roman"/>
-          <w:u w:val="single"/>
-        </w:rPr>
-      </w:pPr>
-      <w:r>
-        <w:rPr>
-          <w:rFonts w:ascii="Times New Roman" w:hAnsi="Times New Roman" w:cs="Times New Roman"/>
-          <w:u w:val="single"/>
-        </w:rPr>
-        <w:t>Reflections:</w:t>
-      </w:r>
-    </w:p>
-    <w:p>
-      <w:pPr>
-        <w:pStyle w:val="ListParagraph"/>
-        <w:numPr>
-          <w:ilvl w:val="0"/>
-          <w:numId w:val="11"/>
-        </w:numPr>
-        <w:outlineLvl w:val="0"/>
-        <w:rPr>
-          <w:rFonts w:ascii="Times New Roman" w:hAnsi="Times New Roman" w:cs="Times New Roman"/>
-        </w:rPr>
-      </w:pPr>
-    </w:p>
-    <w:p>
-      <w:r>
-        <w:br w:type="page"/>
+        <w:rPr>
+          <w:rFonts w:ascii="Times" w:hAnsi="Times" w:cs="Times New Roman"/>
+          <w:sz w:val="14"/>
+          <w:szCs w:val="14"/>
+        </w:rPr>
+      </w:pPr>
+    </w:p>
+    <w:p>
+      <w:pPr>
+        <w:rPr>
+          <w:rFonts w:ascii="Times" w:hAnsi="Times" w:cs="Times New Roman"/>
+          <w:sz w:val="14"/>
+          <w:szCs w:val="14"/>
+        </w:rPr>
+      </w:pPr>
+    </w:p>
+    <w:p>
+      <w:pPr>
+        <w:rPr>
+          <w:rFonts w:ascii="Times" w:hAnsi="Times" w:cs="Times New Roman"/>
+          <w:sz w:val="14"/>
+          <w:szCs w:val="14"/>
+        </w:rPr>
+      </w:pPr>
+      <w:r>
+        <w:rPr>
+          <w:rFonts w:ascii="Times" w:hAnsi="Times" w:cs="Times New Roman"/>
+          <w:sz w:val="14"/>
+          <w:szCs w:val="14"/>
+        </w:rPr>
+        <w:t>Mumby &amp; Harborne (2010)</w:t>
+      </w:r>
+      <w:r>
+        <w:rPr>
+          <w:rFonts w:ascii="Times" w:hAnsi="Times" w:cs="Times New Roman"/>
+          <w:sz w:val="14"/>
+          <w:szCs w:val="14"/>
+        </w:rPr>
+        <w:t xml:space="preserve"> </w:t>
+      </w:r>
+    </w:p>
+    <w:p>
+      <w:pPr>
+        <w:rPr>
+          <w:rFonts w:ascii="Times New Roman" w:hAnsi="Times New Roman" w:cs="Times New Roman"/>
+        </w:rPr>
+      </w:pPr>
+      <w:r>
+        <w:rPr>
+          <w:rFonts w:ascii="Times New Roman" w:hAnsi="Times New Roman" w:cs="Times New Roman"/>
+        </w:rPr>
+        <w:t>(Harris et al. 2014)</w:t>
+      </w:r>
+    </w:p>
+    <w:p>
+      <w:pPr>
+        <w:rPr>
+          <w:rFonts w:ascii="Times" w:hAnsi="Times" w:cs="Times New Roman"/>
+          <w:sz w:val="14"/>
+          <w:szCs w:val="14"/>
+        </w:rPr>
+      </w:pPr>
+      <w:r>
+        <w:rPr>
+          <w:rFonts w:ascii="Times" w:hAnsi="Times" w:cs="Times New Roman"/>
+          <w:sz w:val="14"/>
+          <w:szCs w:val="14"/>
+        </w:rPr>
+        <w:t xml:space="preserve">Graham et al. 2006 </w:t>
+      </w:r>
+    </w:p>
+    <w:p>
+      <w:pPr>
+        <w:rPr>
+          <w:rFonts w:ascii="Times" w:hAnsi="Times" w:cs="Times New Roman"/>
+          <w:sz w:val="12"/>
+          <w:szCs w:val="12"/>
+        </w:rPr>
+      </w:pPr>
+      <w:r>
+        <w:rPr>
+          <w:rFonts w:ascii="Times" w:hAnsi="Times" w:cs="Times New Roman"/>
+          <w:sz w:val="12"/>
+          <w:szCs w:val="12"/>
+        </w:rPr>
+        <w:t>Graham et al. 2011</w:t>
+      </w:r>
+    </w:p>
+    <w:p>
+      <w:pPr>
+        <w:rPr>
+          <w:rFonts w:ascii="Times" w:hAnsi="Times" w:cs="Times New Roman"/>
+          <w:sz w:val="12"/>
+          <w:szCs w:val="12"/>
+        </w:rPr>
+      </w:pPr>
+      <w:r>
+        <w:rPr>
+          <w:rFonts w:ascii="Times" w:hAnsi="Times" w:cs="Times New Roman"/>
+          <w:sz w:val="12"/>
+          <w:szCs w:val="12"/>
+        </w:rPr>
+        <w:t>Carassou et al. 2013</w:t>
+      </w:r>
+    </w:p>
+    <w:p>
+      <w:pPr>
+        <w:rPr>
+          <w:rFonts w:ascii="Times" w:hAnsi="Times" w:cs="Times New Roman"/>
+          <w:sz w:val="12"/>
+          <w:szCs w:val="12"/>
+        </w:rPr>
+      </w:pPr>
+      <w:r>
+        <w:rPr>
+          <w:rFonts w:ascii="Times" w:hAnsi="Times" w:cs="Times New Roman"/>
+          <w:sz w:val="12"/>
+          <w:szCs w:val="12"/>
+        </w:rPr>
+        <w:t xml:space="preserve">Selig &amp; Bruno 2010 </w:t>
+      </w:r>
+      <w:bookmarkStart w:id="0" w:name="_GoBack"/>
+      <w:bookmarkEnd w:id="0"/>
+    </w:p>
+    <w:p>
+      <w:pPr>
+        <w:rPr>
+          <w:rFonts w:ascii="Times" w:hAnsi="Times" w:cs="Times New Roman"/>
+          <w:sz w:val="12"/>
+          <w:szCs w:val="12"/>
+        </w:rPr>
+      </w:pPr>
+      <w:r>
+        <w:rPr>
+          <w:rFonts w:ascii="Times" w:hAnsi="Times" w:cs="Times New Roman"/>
+          <w:sz w:val="12"/>
+          <w:szCs w:val="12"/>
+        </w:rPr>
+        <w:t>Selig et al. 2012</w:t>
       </w:r>
     </w:p>
     <w:p/>
     <w:p/>
     <w:p>
+      <w:r>
+        <w:br w:type="page"/>
+      </w:r>
+    </w:p>
+    <w:p/>
+    <w:p/>
+    <w:p>
       <w:pPr>
         <w:outlineLvl w:val="0"/>
       </w:pPr>
@@ -994,25 +1378,7 @@
           <w:sz w:val="14"/>
           <w:szCs w:val="14"/>
         </w:rPr>
-        <w:t>the diversity of reef inhabitants, including fishes and invertebrates (</w:t>
-      </w:r>
-      <w:proofErr w:type="spellStart"/>
-      <w:r>
-        <w:rPr>
-          <w:rFonts w:ascii="Times" w:hAnsi="Times" w:cs="Times New Roman"/>
-          <w:sz w:val="14"/>
-          <w:szCs w:val="14"/>
-        </w:rPr>
-        <w:t>Idjadi&amp;Edmunds</w:t>
-      </w:r>
-      <w:proofErr w:type="spellEnd"/>
-      <w:r>
-        <w:rPr>
-          <w:rFonts w:ascii="Times" w:hAnsi="Times" w:cs="Times New Roman"/>
-          <w:sz w:val="14"/>
-          <w:szCs w:val="14"/>
-        </w:rPr>
-        <w:t xml:space="preserve"> 2006, Jones</w:t>
+        <w:t>the diversity of reef inhabitants, including fishes and invertebrates (Idjadi&amp;Edmunds 2006, Jones</w:t>
       </w:r>
       <w:r>
         <w:rPr>
@@ -1456,25 +1822,7 @@
           <w:sz w:val="14"/>
           <w:szCs w:val="14"/>
         </w:rPr>
-        <w:t>(</w:t>
-      </w:r>
-      <w:proofErr w:type="spellStart"/>
-      <w:r>
-        <w:rPr>
-          <w:rFonts w:ascii="Times" w:hAnsi="Times"/>
-          <w:sz w:val="14"/>
-          <w:szCs w:val="14"/>
-        </w:rPr>
-        <w:t>Nadon</w:t>
-      </w:r>
-      <w:proofErr w:type="spellEnd"/>
-      <w:r>
-        <w:rPr>
-          <w:rFonts w:ascii="Times" w:hAnsi="Times"/>
-          <w:sz w:val="14"/>
-          <w:szCs w:val="14"/>
-        </w:rPr>
-        <w:t xml:space="preserve"> et al. 2012, Stallings 2009).</w:t>
+        <w:t>(Nadon et al. 2012, Stallings 2009).</w:t>
       </w:r>
     </w:p>
     <w:p>
@@ -1498,15 +1846,7 @@
         </w:numPr>
       </w:pPr>
       <w:r>
-        <w:t xml:space="preserve">Parrotfishes both help and harm corals through </w:t>
-      </w:r>
-      <w:proofErr w:type="spellStart"/>
-      <w:r>
-        <w:t>bioerosion</w:t>
-      </w:r>
-      <w:proofErr w:type="spellEnd"/>
-      <w:r>
-        <w:t xml:space="preserve"> and reducing algal cover</w:t>
+        <w:t>Parrotfishes both help and harm corals through bioerosion and reducing algal cover</w:t>
       </w:r>
     </w:p>
     <w:p>
@@ -1562,15 +1902,7 @@
         <w:outlineLvl w:val="0"/>
       </w:pPr>
       <w:r>
-        <w:t xml:space="preserve">McClanahan &amp; </w:t>
-      </w:r>
-      <w:proofErr w:type="spellStart"/>
-      <w:r>
-        <w:t>Muthiga</w:t>
-      </w:r>
-      <w:proofErr w:type="spellEnd"/>
-      <w:r>
-        <w:t xml:space="preserve"> 2020</w:t>
+        <w:t>McClanahan &amp; Muthiga 2020</w:t>
       </w:r>
     </w:p>
     <w:p>
@@ -3796,7 +4128,7 @@
 </file>
 
 <file path=customXml/itemProps1.xml><?xml version="1.0" encoding="utf-8"?>
-<ds:datastoreItem xmlns:ds="http://schemas.openxmlformats.org/officeDocument/2006/customXml" ds:itemID="{8BF82266-2E63-FC40-8811-E0320A793D10}">
+<ds:datastoreItem xmlns:ds="http://schemas.openxmlformats.org/officeDocument/2006/customXml" ds:itemID="{218CE102-2910-F949-9AE2-2C6124789AF3}">
   <ds:schemaRefs>
     <ds:schemaRef ds:uri="http://schemas.openxmlformats.org/officeDocument/2006/bibliography"/>
   </ds:schemaRefs>

</xml_diff>

<commit_message>
updating notes & data analysis file
</commit_message>
<xml_diff>
--- a/Notes_Working_Files/PR Project Reading Notes.docx
+++ b/Notes_Working_Files/PR Project Reading Notes.docx
@@ -1156,6 +1156,77 @@
     </w:p>
     <w:p>
       <w:pPr>
+        <w:pStyle w:val="ListParagraph"/>
+        <w:numPr>
+          <w:ilvl w:val="0"/>
+          <w:numId w:val="11"/>
+        </w:numPr>
+        <w:outlineLvl w:val="0"/>
+        <w:rPr>
+          <w:rFonts w:ascii="Times New Roman" w:hAnsi="Times New Roman" w:cs="Times New Roman"/>
+        </w:rPr>
+      </w:pPr>
+      <w:r>
+        <w:rPr>
+          <w:rFonts w:ascii="Times New Roman" w:hAnsi="Times New Roman" w:cs="Times New Roman"/>
+        </w:rPr>
+        <w:t xml:space="preserve">MPAs do not protect herbivores </w:t>
+      </w:r>
+      <w:r>
+        <w:rPr>
+          <w:rFonts w:ascii="Times New Roman" w:hAnsi="Times New Roman" w:cs="Times New Roman"/>
+        </w:rPr>
+        <w:t>–</w:t>
+      </w:r>
+      <w:r>
+        <w:rPr>
+          <w:rFonts w:ascii="Times New Roman" w:hAnsi="Times New Roman" w:cs="Times New Roman"/>
+        </w:rPr>
+        <w:t xml:space="preserve"> </w:t>
+      </w:r>
+      <w:r>
+        <w:rPr>
+          <w:rFonts w:ascii="Times New Roman" w:hAnsi="Times New Roman" w:cs="Times New Roman"/>
+        </w:rPr>
+        <w:t xml:space="preserve">management goal is unsuccessful </w:t>
+      </w:r>
+    </w:p>
+    <w:p>
+      <w:pPr>
+        <w:pStyle w:val="ListParagraph"/>
+        <w:numPr>
+          <w:ilvl w:val="0"/>
+          <w:numId w:val="11"/>
+        </w:numPr>
+        <w:outlineLvl w:val="0"/>
+        <w:rPr>
+          <w:rFonts w:ascii="Times New Roman" w:hAnsi="Times New Roman" w:cs="Times New Roman"/>
+        </w:rPr>
+      </w:pPr>
+      <w:r>
+        <w:rPr>
+          <w:rFonts w:ascii="Times New Roman" w:hAnsi="Times New Roman" w:cs="Times New Roman"/>
+        </w:rPr>
+        <w:t xml:space="preserve">Fish size &amp; abundance both impact algae </w:t>
+      </w:r>
+    </w:p>
+    <w:p>
+      <w:pPr>
+        <w:pStyle w:val="ListParagraph"/>
+        <w:numPr>
+          <w:ilvl w:val="0"/>
+          <w:numId w:val="11"/>
+        </w:numPr>
+        <w:outlineLvl w:val="0"/>
+        <w:rPr>
+          <w:rFonts w:ascii="Times New Roman" w:hAnsi="Times New Roman" w:cs="Times New Roman"/>
+        </w:rPr>
+      </w:pPr>
+      <w:bookmarkStart w:id="0" w:name="_GoBack"/>
+      <w:bookmarkEnd w:id="0"/>
+    </w:p>
+    <w:p>
+      <w:pPr>
         <w:outlineLvl w:val="0"/>
         <w:rPr>
           <w:rFonts w:ascii="Times New Roman" w:hAnsi="Times New Roman" w:cs="Times New Roman"/>
@@ -1306,8 +1377,6 @@
         </w:rPr>
         <w:t xml:space="preserve">Selig &amp; Bruno 2010 </w:t>
       </w:r>
-      <w:bookmarkStart w:id="0" w:name="_GoBack"/>
-      <w:bookmarkEnd w:id="0"/>
     </w:p>
     <w:p>
       <w:pPr>
@@ -1853,6 +1922,208 @@
       <w:pPr>
         <w:outlineLvl w:val="0"/>
       </w:pPr>
+    </w:p>
+    <w:p>
+      <w:pPr>
+        <w:outlineLvl w:val="0"/>
+        <w:rPr>
+          <w:rFonts w:ascii="Times New Roman" w:hAnsi="Times New Roman" w:cs="Times New Roman"/>
+          <w:b/>
+        </w:rPr>
+      </w:pPr>
+      <w:r>
+        <w:rPr>
+          <w:rFonts w:ascii="Times New Roman" w:hAnsi="Times New Roman" w:cs="Times New Roman"/>
+          <w:b/>
+        </w:rPr>
+        <w:t xml:space="preserve">Author/Year: </w:t>
+      </w:r>
+    </w:p>
+    <w:p>
+      <w:pPr>
+        <w:pStyle w:val="p1"/>
+        <w:rPr>
+          <w:rFonts w:ascii="Times New Roman" w:hAnsi="Times New Roman"/>
+          <w:color w:val="000000" w:themeColor="text1"/>
+          <w:sz w:val="24"/>
+          <w:szCs w:val="24"/>
+        </w:rPr>
+      </w:pPr>
+      <w:r>
+        <w:rPr>
+          <w:rFonts w:ascii="Times New Roman" w:hAnsi="Times New Roman"/>
+          <w:b/>
+          <w:color w:val="000000" w:themeColor="text1"/>
+          <w:sz w:val="24"/>
+          <w:szCs w:val="24"/>
+        </w:rPr>
+        <w:t>Title:</w:t>
+      </w:r>
+      <w:r>
+        <w:rPr>
+          <w:rFonts w:ascii="Times New Roman" w:hAnsi="Times New Roman"/>
+          <w:color w:val="000000" w:themeColor="text1"/>
+          <w:sz w:val="24"/>
+          <w:szCs w:val="24"/>
+        </w:rPr>
+        <w:t xml:space="preserve"> </w:t>
+      </w:r>
+    </w:p>
+    <w:p>
+      <w:pPr>
+        <w:outlineLvl w:val="0"/>
+        <w:rPr>
+          <w:rFonts w:ascii="Times New Roman" w:hAnsi="Times New Roman" w:cs="Times New Roman"/>
+          <w:b/>
+        </w:rPr>
+      </w:pPr>
+      <w:r>
+        <w:rPr>
+          <w:rFonts w:ascii="Times New Roman" w:hAnsi="Times New Roman" w:cs="Times New Roman"/>
+          <w:b/>
+        </w:rPr>
+        <w:t>Summary/Keywords:</w:t>
+      </w:r>
+    </w:p>
+    <w:p>
+      <w:pPr>
+        <w:outlineLvl w:val="0"/>
+        <w:rPr>
+          <w:rFonts w:ascii="Times New Roman" w:hAnsi="Times New Roman" w:cs="Times New Roman"/>
+          <w:u w:val="single"/>
+        </w:rPr>
+      </w:pPr>
+      <w:r>
+        <w:rPr>
+          <w:rFonts w:ascii="Times New Roman" w:hAnsi="Times New Roman" w:cs="Times New Roman"/>
+          <w:u w:val="single"/>
+        </w:rPr>
+        <w:t>Background:</w:t>
+      </w:r>
+    </w:p>
+    <w:p>
+      <w:pPr>
+        <w:pStyle w:val="ListParagraph"/>
+        <w:numPr>
+          <w:ilvl w:val="0"/>
+          <w:numId w:val="11"/>
+        </w:numPr>
+        <w:outlineLvl w:val="0"/>
+        <w:rPr>
+          <w:rFonts w:ascii="Times New Roman" w:hAnsi="Times New Roman" w:cs="Times New Roman"/>
+        </w:rPr>
+      </w:pPr>
+    </w:p>
+    <w:p>
+      <w:pPr>
+        <w:outlineLvl w:val="0"/>
+        <w:rPr>
+          <w:rFonts w:ascii="Times New Roman" w:hAnsi="Times New Roman" w:cs="Times New Roman"/>
+          <w:u w:val="single"/>
+        </w:rPr>
+      </w:pPr>
+      <w:r>
+        <w:rPr>
+          <w:rFonts w:ascii="Times New Roman" w:hAnsi="Times New Roman" w:cs="Times New Roman"/>
+          <w:u w:val="single"/>
+        </w:rPr>
+        <w:t>Methods:</w:t>
+      </w:r>
+    </w:p>
+    <w:p>
+      <w:pPr>
+        <w:pStyle w:val="ListParagraph"/>
+        <w:numPr>
+          <w:ilvl w:val="0"/>
+          <w:numId w:val="11"/>
+        </w:numPr>
+        <w:outlineLvl w:val="0"/>
+        <w:rPr>
+          <w:rFonts w:ascii="Times New Roman" w:hAnsi="Times New Roman" w:cs="Times New Roman"/>
+        </w:rPr>
+      </w:pPr>
+    </w:p>
+    <w:p>
+      <w:pPr>
+        <w:outlineLvl w:val="0"/>
+        <w:rPr>
+          <w:rFonts w:ascii="Times New Roman" w:hAnsi="Times New Roman" w:cs="Times New Roman"/>
+          <w:u w:val="single"/>
+        </w:rPr>
+      </w:pPr>
+      <w:r>
+        <w:rPr>
+          <w:rFonts w:ascii="Times New Roman" w:hAnsi="Times New Roman" w:cs="Times New Roman"/>
+          <w:u w:val="single"/>
+        </w:rPr>
+        <w:t>Results:</w:t>
+      </w:r>
+    </w:p>
+    <w:p>
+      <w:pPr>
+        <w:pStyle w:val="ListParagraph"/>
+        <w:numPr>
+          <w:ilvl w:val="0"/>
+          <w:numId w:val="11"/>
+        </w:numPr>
+        <w:outlineLvl w:val="0"/>
+        <w:rPr>
+          <w:rFonts w:ascii="Times New Roman" w:hAnsi="Times New Roman" w:cs="Times New Roman"/>
+          <w:u w:val="single"/>
+        </w:rPr>
+      </w:pPr>
+    </w:p>
+    <w:p>
+      <w:pPr>
+        <w:outlineLvl w:val="0"/>
+        <w:rPr>
+          <w:rFonts w:ascii="Times New Roman" w:hAnsi="Times New Roman" w:cs="Times New Roman"/>
+          <w:u w:val="single"/>
+        </w:rPr>
+      </w:pPr>
+      <w:r>
+        <w:rPr>
+          <w:rFonts w:ascii="Times New Roman" w:hAnsi="Times New Roman" w:cs="Times New Roman"/>
+          <w:u w:val="single"/>
+        </w:rPr>
+        <w:t>Discussion</w:t>
+      </w:r>
+    </w:p>
+    <w:p>
+      <w:pPr>
+        <w:outlineLvl w:val="0"/>
+        <w:rPr>
+          <w:rFonts w:ascii="Times New Roman" w:hAnsi="Times New Roman" w:cs="Times New Roman"/>
+          <w:u w:val="single"/>
+        </w:rPr>
+      </w:pPr>
+      <w:r>
+        <w:rPr>
+          <w:rFonts w:ascii="Times New Roman" w:hAnsi="Times New Roman" w:cs="Times New Roman"/>
+          <w:u w:val="single"/>
+        </w:rPr>
+        <w:t>Reflections:</w:t>
+      </w:r>
+    </w:p>
+    <w:p>
+      <w:pPr>
+        <w:outlineLvl w:val="0"/>
+      </w:pPr>
+    </w:p>
+    <w:p>
+      <w:pPr>
+        <w:outlineLvl w:val="0"/>
+      </w:pPr>
+    </w:p>
+    <w:p>
+      <w:pPr>
+        <w:outlineLvl w:val="0"/>
+      </w:pPr>
+    </w:p>
+    <w:p>
+      <w:pPr>
+        <w:outlineLvl w:val="0"/>
+      </w:pPr>
       <w:r>
         <w:t>Beltran 2020</w:t>
       </w:r>
@@ -1929,15 +2200,379 @@
         <w:t xml:space="preserve">Parrotfish pop controlled by ecology of reef rather than fishing pressure </w:t>
       </w:r>
     </w:p>
-    <w:p>
-      <w:pPr>
-        <w:pStyle w:val="ListParagraph"/>
-        <w:numPr>
-          <w:ilvl w:val="0"/>
-          <w:numId w:val="5"/>
-        </w:numPr>
-      </w:pPr>
-    </w:p>
+    <w:p/>
+    <w:p/>
+    <w:p/>
+    <w:p/>
+    <w:p/>
+    <w:p/>
+    <w:p>
+      <w:pPr>
+        <w:outlineLvl w:val="0"/>
+        <w:rPr>
+          <w:rFonts w:ascii="Times New Roman" w:hAnsi="Times New Roman" w:cs="Times New Roman"/>
+          <w:b/>
+        </w:rPr>
+      </w:pPr>
+      <w:r>
+        <w:rPr>
+          <w:rFonts w:ascii="Times New Roman" w:hAnsi="Times New Roman" w:cs="Times New Roman"/>
+          <w:b/>
+        </w:rPr>
+        <w:t xml:space="preserve">Author/Year: </w:t>
+      </w:r>
+    </w:p>
+    <w:p>
+      <w:pPr>
+        <w:pStyle w:val="p1"/>
+        <w:rPr>
+          <w:rFonts w:ascii="Times New Roman" w:hAnsi="Times New Roman"/>
+          <w:color w:val="000000" w:themeColor="text1"/>
+          <w:sz w:val="24"/>
+          <w:szCs w:val="24"/>
+        </w:rPr>
+      </w:pPr>
+      <w:r>
+        <w:rPr>
+          <w:rFonts w:ascii="Times New Roman" w:hAnsi="Times New Roman"/>
+          <w:b/>
+          <w:color w:val="000000" w:themeColor="text1"/>
+          <w:sz w:val="24"/>
+          <w:szCs w:val="24"/>
+        </w:rPr>
+        <w:t>Title:</w:t>
+      </w:r>
+      <w:r>
+        <w:rPr>
+          <w:rFonts w:ascii="Times New Roman" w:hAnsi="Times New Roman"/>
+          <w:color w:val="000000" w:themeColor="text1"/>
+          <w:sz w:val="24"/>
+          <w:szCs w:val="24"/>
+        </w:rPr>
+        <w:t xml:space="preserve"> </w:t>
+      </w:r>
+    </w:p>
+    <w:p>
+      <w:pPr>
+        <w:outlineLvl w:val="0"/>
+        <w:rPr>
+          <w:rFonts w:ascii="Times New Roman" w:hAnsi="Times New Roman" w:cs="Times New Roman"/>
+          <w:b/>
+        </w:rPr>
+      </w:pPr>
+      <w:r>
+        <w:rPr>
+          <w:rFonts w:ascii="Times New Roman" w:hAnsi="Times New Roman" w:cs="Times New Roman"/>
+          <w:b/>
+        </w:rPr>
+        <w:t>Summary/Keywords:</w:t>
+      </w:r>
+    </w:p>
+    <w:p>
+      <w:pPr>
+        <w:outlineLvl w:val="0"/>
+        <w:rPr>
+          <w:rFonts w:ascii="Times New Roman" w:hAnsi="Times New Roman" w:cs="Times New Roman"/>
+          <w:u w:val="single"/>
+        </w:rPr>
+      </w:pPr>
+      <w:r>
+        <w:rPr>
+          <w:rFonts w:ascii="Times New Roman" w:hAnsi="Times New Roman" w:cs="Times New Roman"/>
+          <w:u w:val="single"/>
+        </w:rPr>
+        <w:t>Background:</w:t>
+      </w:r>
+    </w:p>
+    <w:p>
+      <w:pPr>
+        <w:pStyle w:val="ListParagraph"/>
+        <w:numPr>
+          <w:ilvl w:val="0"/>
+          <w:numId w:val="11"/>
+        </w:numPr>
+        <w:outlineLvl w:val="0"/>
+        <w:rPr>
+          <w:rFonts w:ascii="Times New Roman" w:hAnsi="Times New Roman" w:cs="Times New Roman"/>
+        </w:rPr>
+      </w:pPr>
+    </w:p>
+    <w:p>
+      <w:pPr>
+        <w:outlineLvl w:val="0"/>
+        <w:rPr>
+          <w:rFonts w:ascii="Times New Roman" w:hAnsi="Times New Roman" w:cs="Times New Roman"/>
+          <w:u w:val="single"/>
+        </w:rPr>
+      </w:pPr>
+      <w:r>
+        <w:rPr>
+          <w:rFonts w:ascii="Times New Roman" w:hAnsi="Times New Roman" w:cs="Times New Roman"/>
+          <w:u w:val="single"/>
+        </w:rPr>
+        <w:t>Methods:</w:t>
+      </w:r>
+    </w:p>
+    <w:p>
+      <w:pPr>
+        <w:pStyle w:val="ListParagraph"/>
+        <w:numPr>
+          <w:ilvl w:val="0"/>
+          <w:numId w:val="11"/>
+        </w:numPr>
+        <w:outlineLvl w:val="0"/>
+        <w:rPr>
+          <w:rFonts w:ascii="Times New Roman" w:hAnsi="Times New Roman" w:cs="Times New Roman"/>
+        </w:rPr>
+      </w:pPr>
+    </w:p>
+    <w:p>
+      <w:pPr>
+        <w:outlineLvl w:val="0"/>
+        <w:rPr>
+          <w:rFonts w:ascii="Times New Roman" w:hAnsi="Times New Roman" w:cs="Times New Roman"/>
+          <w:u w:val="single"/>
+        </w:rPr>
+      </w:pPr>
+      <w:r>
+        <w:rPr>
+          <w:rFonts w:ascii="Times New Roman" w:hAnsi="Times New Roman" w:cs="Times New Roman"/>
+          <w:u w:val="single"/>
+        </w:rPr>
+        <w:t>Results:</w:t>
+      </w:r>
+    </w:p>
+    <w:p>
+      <w:pPr>
+        <w:pStyle w:val="ListParagraph"/>
+        <w:numPr>
+          <w:ilvl w:val="0"/>
+          <w:numId w:val="11"/>
+        </w:numPr>
+        <w:outlineLvl w:val="0"/>
+        <w:rPr>
+          <w:rFonts w:ascii="Times New Roman" w:hAnsi="Times New Roman" w:cs="Times New Roman"/>
+          <w:u w:val="single"/>
+        </w:rPr>
+      </w:pPr>
+    </w:p>
+    <w:p>
+      <w:pPr>
+        <w:outlineLvl w:val="0"/>
+        <w:rPr>
+          <w:rFonts w:ascii="Times New Roman" w:hAnsi="Times New Roman" w:cs="Times New Roman"/>
+          <w:u w:val="single"/>
+        </w:rPr>
+      </w:pPr>
+      <w:r>
+        <w:rPr>
+          <w:rFonts w:ascii="Times New Roman" w:hAnsi="Times New Roman" w:cs="Times New Roman"/>
+          <w:u w:val="single"/>
+        </w:rPr>
+        <w:t>Discussion</w:t>
+      </w:r>
+    </w:p>
+    <w:p>
+      <w:pPr>
+        <w:outlineLvl w:val="0"/>
+        <w:rPr>
+          <w:rFonts w:ascii="Times New Roman" w:hAnsi="Times New Roman" w:cs="Times New Roman"/>
+          <w:u w:val="single"/>
+        </w:rPr>
+      </w:pPr>
+      <w:r>
+        <w:rPr>
+          <w:rFonts w:ascii="Times New Roman" w:hAnsi="Times New Roman" w:cs="Times New Roman"/>
+          <w:u w:val="single"/>
+        </w:rPr>
+        <w:t>Reflections:</w:t>
+      </w:r>
+    </w:p>
+    <w:p/>
+    <w:p/>
+    <w:p>
+      <w:pPr>
+        <w:outlineLvl w:val="0"/>
+        <w:rPr>
+          <w:rFonts w:ascii="Times New Roman" w:hAnsi="Times New Roman" w:cs="Times New Roman"/>
+          <w:b/>
+        </w:rPr>
+      </w:pPr>
+      <w:r>
+        <w:rPr>
+          <w:rFonts w:ascii="Times New Roman" w:hAnsi="Times New Roman" w:cs="Times New Roman"/>
+          <w:b/>
+        </w:rPr>
+        <w:t xml:space="preserve">Author/Year: </w:t>
+      </w:r>
+    </w:p>
+    <w:p>
+      <w:pPr>
+        <w:pStyle w:val="p1"/>
+        <w:rPr>
+          <w:rFonts w:ascii="Times New Roman" w:hAnsi="Times New Roman"/>
+          <w:color w:val="000000" w:themeColor="text1"/>
+          <w:sz w:val="24"/>
+          <w:szCs w:val="24"/>
+        </w:rPr>
+      </w:pPr>
+      <w:r>
+        <w:rPr>
+          <w:rFonts w:ascii="Times New Roman" w:hAnsi="Times New Roman"/>
+          <w:b/>
+          <w:color w:val="000000" w:themeColor="text1"/>
+          <w:sz w:val="24"/>
+          <w:szCs w:val="24"/>
+        </w:rPr>
+        <w:t>Title:</w:t>
+      </w:r>
+      <w:r>
+        <w:rPr>
+          <w:rFonts w:ascii="Times New Roman" w:hAnsi="Times New Roman"/>
+          <w:color w:val="000000" w:themeColor="text1"/>
+          <w:sz w:val="24"/>
+          <w:szCs w:val="24"/>
+        </w:rPr>
+        <w:t xml:space="preserve"> </w:t>
+      </w:r>
+    </w:p>
+    <w:p>
+      <w:pPr>
+        <w:outlineLvl w:val="0"/>
+        <w:rPr>
+          <w:rFonts w:ascii="Times New Roman" w:hAnsi="Times New Roman" w:cs="Times New Roman"/>
+          <w:b/>
+        </w:rPr>
+      </w:pPr>
+      <w:r>
+        <w:rPr>
+          <w:rFonts w:ascii="Times New Roman" w:hAnsi="Times New Roman" w:cs="Times New Roman"/>
+          <w:b/>
+        </w:rPr>
+        <w:t>Summary/Keywords:</w:t>
+      </w:r>
+    </w:p>
+    <w:p>
+      <w:pPr>
+        <w:outlineLvl w:val="0"/>
+        <w:rPr>
+          <w:rFonts w:ascii="Times New Roman" w:hAnsi="Times New Roman" w:cs="Times New Roman"/>
+          <w:u w:val="single"/>
+        </w:rPr>
+      </w:pPr>
+      <w:r>
+        <w:rPr>
+          <w:rFonts w:ascii="Times New Roman" w:hAnsi="Times New Roman" w:cs="Times New Roman"/>
+          <w:u w:val="single"/>
+        </w:rPr>
+        <w:t>Background:</w:t>
+      </w:r>
+    </w:p>
+    <w:p>
+      <w:pPr>
+        <w:pStyle w:val="ListParagraph"/>
+        <w:numPr>
+          <w:ilvl w:val="0"/>
+          <w:numId w:val="11"/>
+        </w:numPr>
+        <w:outlineLvl w:val="0"/>
+        <w:rPr>
+          <w:rFonts w:ascii="Times New Roman" w:hAnsi="Times New Roman" w:cs="Times New Roman"/>
+        </w:rPr>
+      </w:pPr>
+    </w:p>
+    <w:p>
+      <w:pPr>
+        <w:outlineLvl w:val="0"/>
+        <w:rPr>
+          <w:rFonts w:ascii="Times New Roman" w:hAnsi="Times New Roman" w:cs="Times New Roman"/>
+          <w:u w:val="single"/>
+        </w:rPr>
+      </w:pPr>
+      <w:r>
+        <w:rPr>
+          <w:rFonts w:ascii="Times New Roman" w:hAnsi="Times New Roman" w:cs="Times New Roman"/>
+          <w:u w:val="single"/>
+        </w:rPr>
+        <w:t>Methods:</w:t>
+      </w:r>
+    </w:p>
+    <w:p>
+      <w:pPr>
+        <w:pStyle w:val="ListParagraph"/>
+        <w:numPr>
+          <w:ilvl w:val="0"/>
+          <w:numId w:val="11"/>
+        </w:numPr>
+        <w:outlineLvl w:val="0"/>
+        <w:rPr>
+          <w:rFonts w:ascii="Times New Roman" w:hAnsi="Times New Roman" w:cs="Times New Roman"/>
+        </w:rPr>
+      </w:pPr>
+    </w:p>
+    <w:p>
+      <w:pPr>
+        <w:outlineLvl w:val="0"/>
+        <w:rPr>
+          <w:rFonts w:ascii="Times New Roman" w:hAnsi="Times New Roman" w:cs="Times New Roman"/>
+          <w:u w:val="single"/>
+        </w:rPr>
+      </w:pPr>
+      <w:r>
+        <w:rPr>
+          <w:rFonts w:ascii="Times New Roman" w:hAnsi="Times New Roman" w:cs="Times New Roman"/>
+          <w:u w:val="single"/>
+        </w:rPr>
+        <w:t>Results:</w:t>
+      </w:r>
+    </w:p>
+    <w:p>
+      <w:pPr>
+        <w:pStyle w:val="ListParagraph"/>
+        <w:numPr>
+          <w:ilvl w:val="0"/>
+          <w:numId w:val="11"/>
+        </w:numPr>
+        <w:outlineLvl w:val="0"/>
+        <w:rPr>
+          <w:rFonts w:ascii="Times New Roman" w:hAnsi="Times New Roman" w:cs="Times New Roman"/>
+          <w:u w:val="single"/>
+        </w:rPr>
+      </w:pPr>
+    </w:p>
+    <w:p>
+      <w:pPr>
+        <w:outlineLvl w:val="0"/>
+        <w:rPr>
+          <w:rFonts w:ascii="Times New Roman" w:hAnsi="Times New Roman" w:cs="Times New Roman"/>
+          <w:u w:val="single"/>
+        </w:rPr>
+      </w:pPr>
+      <w:r>
+        <w:rPr>
+          <w:rFonts w:ascii="Times New Roman" w:hAnsi="Times New Roman" w:cs="Times New Roman"/>
+          <w:u w:val="single"/>
+        </w:rPr>
+        <w:t>Discussion</w:t>
+      </w:r>
+    </w:p>
+    <w:p>
+      <w:pPr>
+        <w:outlineLvl w:val="0"/>
+        <w:rPr>
+          <w:rFonts w:ascii="Times New Roman" w:hAnsi="Times New Roman" w:cs="Times New Roman"/>
+          <w:u w:val="single"/>
+        </w:rPr>
+      </w:pPr>
+      <w:r>
+        <w:rPr>
+          <w:rFonts w:ascii="Times New Roman" w:hAnsi="Times New Roman" w:cs="Times New Roman"/>
+          <w:u w:val="single"/>
+        </w:rPr>
+        <w:t>Reflections:</w:t>
+      </w:r>
+    </w:p>
+    <w:p/>
     <w:sectPr>
       <w:headerReference w:type="default" r:id="rId8"/>
       <w:pgSz w:w="12240" w:h="15840"/>
@@ -2291,7 +2926,7 @@
   <w:abstractNum w:abstractNumId="2">
     <w:nsid w:val="3B560313"/>
     <w:multiLevelType w:val="hybridMultilevel"/>
-    <w:tmpl w:val="1AD2445A"/>
+    <w:tmpl w:val="BAA6131E"/>
     <w:lvl w:ilvl="0" w:tplc="04090001">
       <w:start w:val="1"/>
       <w:numFmt w:val="bullet"/>
@@ -4128,7 +4763,7 @@
 </file>
 
 <file path=customXml/itemProps1.xml><?xml version="1.0" encoding="utf-8"?>
-<ds:datastoreItem xmlns:ds="http://schemas.openxmlformats.org/officeDocument/2006/customXml" ds:itemID="{218CE102-2910-F949-9AE2-2C6124789AF3}">
+<ds:datastoreItem xmlns:ds="http://schemas.openxmlformats.org/officeDocument/2006/customXml" ds:itemID="{899EBFBC-DF80-B34C-AC8D-D77FB2A01D9E}">
   <ds:schemaRefs>
     <ds:schemaRef ds:uri="http://schemas.openxmlformats.org/officeDocument/2006/bibliography"/>
   </ds:schemaRefs>

</xml_diff>

<commit_message>
updating maps & graphs
</commit_message>
<xml_diff>
--- a/Notes_Working_Files/PR Project Reading Notes.docx
+++ b/Notes_Working_Files/PR Project Reading Notes.docx
@@ -115,12 +115,21 @@
         </w:rPr>
         <w:t>The increase of anthropogenic stressors, such as coastal development, eutrophication and sedimentation, and loss of key reef herbivores have been associated with the lack of coral recovery at many Caribbean coral reefs (</w:t>
       </w:r>
+      <w:proofErr w:type="spellStart"/>
       <w:r>
         <w:rPr>
           <w:rFonts w:ascii="Times New Roman" w:hAnsi="Times New Roman" w:cs="Times New Roman"/>
           <w:color w:val="008CC0"/>
         </w:rPr>
-        <w:t>Carilli et al., 2009</w:t>
+        <w:t>Carilli</w:t>
+      </w:r>
+      <w:proofErr w:type="spellEnd"/>
+      <w:r>
+        <w:rPr>
+          <w:rFonts w:ascii="Times New Roman" w:hAnsi="Times New Roman" w:cs="Times New Roman"/>
+          <w:color w:val="008CC0"/>
+        </w:rPr>
+        <w:t xml:space="preserve"> et al., 2009</w:t>
       </w:r>
       <w:r>
         <w:rPr>
@@ -143,12 +152,37 @@
         </w:rPr>
         <w:t xml:space="preserve">; </w:t>
       </w:r>
+      <w:proofErr w:type="spellStart"/>
       <w:r>
         <w:rPr>
           <w:rFonts w:ascii="Times New Roman" w:hAnsi="Times New Roman" w:cs="Times New Roman"/>
           <w:color w:val="008CC0"/>
         </w:rPr>
-        <w:t>Roff &amp; Mumby, 2012</w:t>
+        <w:t>Roff</w:t>
+      </w:r>
+      <w:proofErr w:type="spellEnd"/>
+      <w:r>
+        <w:rPr>
+          <w:rFonts w:ascii="Times New Roman" w:hAnsi="Times New Roman" w:cs="Times New Roman"/>
+          <w:color w:val="008CC0"/>
+        </w:rPr>
+        <w:t xml:space="preserve"> &amp; </w:t>
+      </w:r>
+      <w:proofErr w:type="spellStart"/>
+      <w:r>
+        <w:rPr>
+          <w:rFonts w:ascii="Times New Roman" w:hAnsi="Times New Roman" w:cs="Times New Roman"/>
+          <w:color w:val="008CC0"/>
+        </w:rPr>
+        <w:t>Mumby</w:t>
+      </w:r>
+      <w:proofErr w:type="spellEnd"/>
+      <w:r>
+        <w:rPr>
+          <w:rFonts w:ascii="Times New Roman" w:hAnsi="Times New Roman" w:cs="Times New Roman"/>
+          <w:color w:val="008CC0"/>
+        </w:rPr>
+        <w:t>, 2012</w:t>
       </w:r>
       <w:r>
         <w:rPr>
@@ -307,7 +341,21 @@
         <w:rPr>
           <w:rFonts w:ascii="Times New Roman" w:hAnsi="Times New Roman" w:cs="Times New Roman"/>
         </w:rPr>
-        <w:t>O. annularis was severely impacted by the bleaching event</w:t>
+        <w:t xml:space="preserve">O. </w:t>
+      </w:r>
+      <w:proofErr w:type="spellStart"/>
+      <w:r>
+        <w:rPr>
+          <w:rFonts w:ascii="Times New Roman" w:hAnsi="Times New Roman" w:cs="Times New Roman"/>
+        </w:rPr>
+        <w:t>annularis</w:t>
+      </w:r>
+      <w:proofErr w:type="spellEnd"/>
+      <w:r>
+        <w:rPr>
+          <w:rFonts w:ascii="Times New Roman" w:hAnsi="Times New Roman" w:cs="Times New Roman"/>
+        </w:rPr>
+        <w:t xml:space="preserve"> was severely impacted by the bleaching event</w:t>
       </w:r>
       <w:r>
         <w:rPr>
@@ -379,7 +427,49 @@
         <w:rPr>
           <w:rFonts w:ascii="Times New Roman" w:hAnsi="Times New Roman" w:cs="Times New Roman"/>
         </w:rPr>
-        <w:t xml:space="preserve">Observed shifts in coral community composition as O. annularis died out &amp; porites &amp; agaricia became more common </w:t>
+        <w:t xml:space="preserve">Observed shifts in coral community composition as O. </w:t>
+      </w:r>
+      <w:proofErr w:type="spellStart"/>
+      <w:r>
+        <w:rPr>
+          <w:rFonts w:ascii="Times New Roman" w:hAnsi="Times New Roman" w:cs="Times New Roman"/>
+        </w:rPr>
+        <w:t>annularis</w:t>
+      </w:r>
+      <w:proofErr w:type="spellEnd"/>
+      <w:r>
+        <w:rPr>
+          <w:rFonts w:ascii="Times New Roman" w:hAnsi="Times New Roman" w:cs="Times New Roman"/>
+        </w:rPr>
+        <w:t xml:space="preserve"> died out &amp; </w:t>
+      </w:r>
+      <w:proofErr w:type="spellStart"/>
+      <w:r>
+        <w:rPr>
+          <w:rFonts w:ascii="Times New Roman" w:hAnsi="Times New Roman" w:cs="Times New Roman"/>
+        </w:rPr>
+        <w:t>porites</w:t>
+      </w:r>
+      <w:proofErr w:type="spellEnd"/>
+      <w:r>
+        <w:rPr>
+          <w:rFonts w:ascii="Times New Roman" w:hAnsi="Times New Roman" w:cs="Times New Roman"/>
+        </w:rPr>
+        <w:t xml:space="preserve"> &amp; </w:t>
+      </w:r>
+      <w:proofErr w:type="spellStart"/>
+      <w:r>
+        <w:rPr>
+          <w:rFonts w:ascii="Times New Roman" w:hAnsi="Times New Roman" w:cs="Times New Roman"/>
+        </w:rPr>
+        <w:t>agaricia</w:t>
+      </w:r>
+      <w:proofErr w:type="spellEnd"/>
+      <w:r>
+        <w:rPr>
+          <w:rFonts w:ascii="Times New Roman" w:hAnsi="Times New Roman" w:cs="Times New Roman"/>
+        </w:rPr>
+        <w:t xml:space="preserve"> became more common </w:t>
       </w:r>
     </w:p>
     <w:p>
@@ -436,12 +526,21 @@
         </w:rPr>
         <w:t xml:space="preserve">; </w:t>
       </w:r>
+      <w:proofErr w:type="spellStart"/>
       <w:r>
         <w:rPr>
           <w:rFonts w:ascii="Times New Roman" w:hAnsi="Times New Roman" w:cs="Times New Roman"/>
           <w:color w:val="008CC0"/>
         </w:rPr>
-        <w:t>Fabricius, 2005</w:t>
+        <w:t>Fabricius</w:t>
+      </w:r>
+      <w:proofErr w:type="spellEnd"/>
+      <w:r>
+        <w:rPr>
+          <w:rFonts w:ascii="Times New Roman" w:hAnsi="Times New Roman" w:cs="Times New Roman"/>
+          <w:color w:val="008CC0"/>
+        </w:rPr>
+        <w:t>, 2005</w:t>
       </w:r>
       <w:r>
         <w:rPr>
@@ -477,12 +576,21 @@
         </w:rPr>
         <w:t>regional coral bleaching event (</w:t>
       </w:r>
+      <w:proofErr w:type="spellStart"/>
       <w:r>
         <w:rPr>
           <w:rFonts w:ascii="Times New Roman" w:hAnsi="Times New Roman" w:cs="Times New Roman"/>
           <w:color w:val="008CC0"/>
         </w:rPr>
-        <w:t>García-Sais et al., 2008</w:t>
+        <w:t>García</w:t>
+      </w:r>
+      <w:proofErr w:type="spellEnd"/>
+      <w:r>
+        <w:rPr>
+          <w:rFonts w:ascii="Times New Roman" w:hAnsi="Times New Roman" w:cs="Times New Roman"/>
+          <w:color w:val="008CC0"/>
+        </w:rPr>
+        <w:t>-Sais et al., 2008</w:t>
       </w:r>
       <w:r>
         <w:rPr>
@@ -563,7 +671,21 @@
         <w:rPr>
           <w:rFonts w:ascii="Times New Roman" w:hAnsi="Times New Roman" w:cs="Times New Roman"/>
         </w:rPr>
-        <w:t xml:space="preserve">Orbicella annularis (complex) is the main reef builder in PR. It suffered major declines after the bleaching event </w:t>
+        <w:t xml:space="preserve">Orbicella </w:t>
+      </w:r>
+      <w:proofErr w:type="spellStart"/>
+      <w:r>
+        <w:rPr>
+          <w:rFonts w:ascii="Times New Roman" w:hAnsi="Times New Roman" w:cs="Times New Roman"/>
+        </w:rPr>
+        <w:t>annularis</w:t>
+      </w:r>
+      <w:proofErr w:type="spellEnd"/>
+      <w:r>
+        <w:rPr>
+          <w:rFonts w:ascii="Times New Roman" w:hAnsi="Times New Roman" w:cs="Times New Roman"/>
+        </w:rPr>
+        <w:t xml:space="preserve"> (complex) is the main reef builder in PR. It suffered major declines after the bleaching event </w:t>
       </w:r>
     </w:p>
     <w:p>
@@ -620,6 +742,172 @@
         </w:rPr>
         <w:t>I am, marginally related</w:t>
       </w:r>
+    </w:p>
+    <w:p>
+      <w:pPr>
+        <w:outlineLvl w:val="0"/>
+        <w:rPr>
+          <w:rFonts w:ascii="Times New Roman" w:hAnsi="Times New Roman" w:cs="Times New Roman"/>
+          <w:u w:val="single"/>
+        </w:rPr>
+      </w:pPr>
+    </w:p>
+    <w:p>
+      <w:pPr>
+        <w:rPr>
+          <w:rFonts w:ascii="Helvetica" w:hAnsi="Helvetica" w:cs="Times New Roman"/>
+          <w:color w:val="000000"/>
+          <w:sz w:val="17"/>
+          <w:szCs w:val="17"/>
+        </w:rPr>
+      </w:pPr>
+      <w:proofErr w:type="spellStart"/>
+      <w:r>
+        <w:rPr>
+          <w:rFonts w:ascii="Helvetica" w:hAnsi="Helvetica" w:cs="Times New Roman"/>
+          <w:color w:val="008CC0"/>
+          <w:sz w:val="17"/>
+          <w:szCs w:val="17"/>
+        </w:rPr>
+        <w:t>García</w:t>
+      </w:r>
+      <w:proofErr w:type="spellEnd"/>
+      <w:r>
+        <w:rPr>
+          <w:rFonts w:ascii="Helvetica" w:hAnsi="Helvetica" w:cs="Times New Roman"/>
+          <w:color w:val="008CC0"/>
+          <w:sz w:val="17"/>
+          <w:szCs w:val="17"/>
+        </w:rPr>
+        <w:t>-Sais et al., 2008</w:t>
+      </w:r>
+      <w:r>
+        <w:rPr>
+          <w:rFonts w:ascii="Helvetica" w:hAnsi="Helvetica" w:cs="Times New Roman"/>
+          <w:color w:val="000000"/>
+          <w:sz w:val="17"/>
+          <w:szCs w:val="17"/>
+        </w:rPr>
+        <w:t xml:space="preserve">; </w:t>
+      </w:r>
+    </w:p>
+    <w:p>
+      <w:pPr>
+        <w:rPr>
+          <w:rFonts w:ascii="Helvetica" w:hAnsi="Helvetica" w:cs="Times New Roman"/>
+          <w:color w:val="008CC0"/>
+          <w:sz w:val="17"/>
+          <w:szCs w:val="17"/>
+        </w:rPr>
+      </w:pPr>
+      <w:r>
+        <w:rPr>
+          <w:rFonts w:ascii="Helvetica" w:hAnsi="Helvetica" w:cs="Times New Roman"/>
+          <w:color w:val="008CC0"/>
+          <w:sz w:val="17"/>
+          <w:szCs w:val="17"/>
+        </w:rPr>
+        <w:t>Weil,</w:t>
+      </w:r>
+    </w:p>
+    <w:p>
+      <w:pPr>
+        <w:rPr>
+          <w:rFonts w:ascii="Helvetica" w:hAnsi="Helvetica" w:cs="Times New Roman"/>
+          <w:color w:val="008CC0"/>
+          <w:sz w:val="17"/>
+          <w:szCs w:val="17"/>
+        </w:rPr>
+      </w:pPr>
+      <w:proofErr w:type="spellStart"/>
+      <w:r>
+        <w:rPr>
+          <w:rFonts w:ascii="Helvetica" w:hAnsi="Helvetica" w:cs="Times New Roman"/>
+          <w:color w:val="008CC0"/>
+          <w:sz w:val="17"/>
+          <w:szCs w:val="17"/>
+        </w:rPr>
+        <w:t>Croquer</w:t>
+      </w:r>
+      <w:proofErr w:type="spellEnd"/>
+      <w:r>
+        <w:rPr>
+          <w:rFonts w:ascii="Helvetica" w:hAnsi="Helvetica" w:cs="Times New Roman"/>
+          <w:color w:val="008CC0"/>
+          <w:sz w:val="17"/>
+          <w:szCs w:val="17"/>
+        </w:rPr>
+        <w:t xml:space="preserve"> &amp; </w:t>
+      </w:r>
+      <w:proofErr w:type="spellStart"/>
+      <w:r>
+        <w:rPr>
+          <w:rFonts w:ascii="Helvetica" w:hAnsi="Helvetica" w:cs="Times New Roman"/>
+          <w:color w:val="008CC0"/>
+          <w:sz w:val="17"/>
+          <w:szCs w:val="17"/>
+        </w:rPr>
+        <w:t>Urreiztieta</w:t>
+      </w:r>
+      <w:proofErr w:type="spellEnd"/>
+      <w:r>
+        <w:rPr>
+          <w:rFonts w:ascii="Helvetica" w:hAnsi="Helvetica" w:cs="Times New Roman"/>
+          <w:color w:val="008CC0"/>
+          <w:sz w:val="17"/>
+          <w:szCs w:val="17"/>
+        </w:rPr>
+        <w:t>, 2009</w:t>
+      </w:r>
+      <w:r>
+        <w:rPr>
+          <w:rFonts w:ascii="Helvetica" w:hAnsi="Helvetica" w:cs="Times New Roman"/>
+          <w:color w:val="000000"/>
+          <w:sz w:val="17"/>
+          <w:szCs w:val="17"/>
+        </w:rPr>
+        <w:t xml:space="preserve">; </w:t>
+      </w:r>
+      <w:bookmarkStart w:id="0" w:name="_GoBack"/>
+      <w:proofErr w:type="spellStart"/>
+      <w:r>
+        <w:rPr>
+          <w:rFonts w:ascii="Helvetica" w:hAnsi="Helvetica" w:cs="Times New Roman"/>
+          <w:color w:val="008CC0"/>
+          <w:sz w:val="17"/>
+          <w:szCs w:val="17"/>
+        </w:rPr>
+        <w:t>Eakin</w:t>
+      </w:r>
+      <w:proofErr w:type="spellEnd"/>
+      <w:r>
+        <w:rPr>
+          <w:rFonts w:ascii="Helvetica" w:hAnsi="Helvetica" w:cs="Times New Roman"/>
+          <w:color w:val="008CC0"/>
+          <w:sz w:val="17"/>
+          <w:szCs w:val="17"/>
+        </w:rPr>
+        <w:t xml:space="preserve"> et al., 2010</w:t>
+      </w:r>
+      <w:r>
+        <w:rPr>
+          <w:rFonts w:ascii="Helvetica" w:hAnsi="Helvetica" w:cs="Times New Roman"/>
+          <w:color w:val="000000"/>
+          <w:sz w:val="17"/>
+          <w:szCs w:val="17"/>
+        </w:rPr>
+        <w:t>),</w:t>
+      </w:r>
+      <w:bookmarkEnd w:id="0"/>
+    </w:p>
+    <w:p>
+      <w:pPr>
+        <w:outlineLvl w:val="0"/>
+        <w:rPr>
+          <w:rFonts w:ascii="Times New Roman" w:hAnsi="Times New Roman" w:cs="Times New Roman"/>
+          <w:u w:val="single"/>
+        </w:rPr>
+      </w:pPr>
     </w:p>
     <w:p>
       <w:r>
@@ -785,7 +1073,21 @@
         <w:rPr>
           <w:rFonts w:ascii="Times New Roman" w:hAnsi="Times New Roman" w:cs="Times New Roman"/>
         </w:rPr>
-        <w:t xml:space="preserve">Appealing because it suggests that one management action can have a huge trickle down effect </w:t>
+        <w:t xml:space="preserve">Appealing because it suggests that one management action can have a huge </w:t>
+      </w:r>
+      <w:proofErr w:type="spellStart"/>
+      <w:r>
+        <w:rPr>
+          <w:rFonts w:ascii="Times New Roman" w:hAnsi="Times New Roman" w:cs="Times New Roman"/>
+        </w:rPr>
+        <w:t>trickle down</w:t>
+      </w:r>
+      <w:proofErr w:type="spellEnd"/>
+      <w:r>
+        <w:rPr>
+          <w:rFonts w:ascii="Times New Roman" w:hAnsi="Times New Roman" w:cs="Times New Roman"/>
+        </w:rPr>
+        <w:t xml:space="preserve"> effect </w:t>
       </w:r>
     </w:p>
     <w:p>
@@ -918,7 +1220,25 @@
           <w:sz w:val="14"/>
           <w:szCs w:val="14"/>
         </w:rPr>
-        <w:t>rates of postdisturbance recover</w:t>
+        <w:t xml:space="preserve">rates of </w:t>
+      </w:r>
+      <w:proofErr w:type="spellStart"/>
+      <w:r>
+        <w:rPr>
+          <w:rFonts w:ascii="Times" w:hAnsi="Times" w:cs="Times New Roman"/>
+          <w:sz w:val="14"/>
+          <w:szCs w:val="14"/>
+        </w:rPr>
+        <w:t>postdisturbance</w:t>
+      </w:r>
+      <w:proofErr w:type="spellEnd"/>
+      <w:r>
+        <w:rPr>
+          <w:rFonts w:ascii="Times" w:hAnsi="Times" w:cs="Times New Roman"/>
+          <w:sz w:val="14"/>
+          <w:szCs w:val="14"/>
+        </w:rPr>
+        <w:t xml:space="preserve"> recover</w:t>
       </w:r>
       <w:r>
         <w:rPr>
@@ -1078,7 +1398,21 @@
         <w:rPr>
           <w:rFonts w:ascii="Times New Roman" w:hAnsi="Times New Roman" w:cs="Times New Roman"/>
         </w:rPr>
-        <w:t xml:space="preserve"> (Mumby et al. 2006) </w:t>
+        <w:t xml:space="preserve"> (</w:t>
+      </w:r>
+      <w:proofErr w:type="spellStart"/>
+      <w:r>
+        <w:rPr>
+          <w:rFonts w:ascii="Times New Roman" w:hAnsi="Times New Roman" w:cs="Times New Roman"/>
+        </w:rPr>
+        <w:t>Mumby</w:t>
+      </w:r>
+      <w:proofErr w:type="spellEnd"/>
+      <w:r>
+        <w:rPr>
+          <w:rFonts w:ascii="Times New Roman" w:hAnsi="Times New Roman" w:cs="Times New Roman"/>
+        </w:rPr>
+        <w:t xml:space="preserve"> et al. 2006) </w:t>
       </w:r>
     </w:p>
     <w:p>
@@ -1097,7 +1431,35 @@
         <w:rPr>
           <w:rFonts w:ascii="Times New Roman" w:hAnsi="Times New Roman" w:cs="Times New Roman"/>
         </w:rPr>
-        <w:t xml:space="preserve">One study (mumby &amp; Harborne 2010) found a positive relationship but it was a very slow recovery rate &amp; low coral cover compared to nearby healthy reefs </w:t>
+        <w:t>One study (</w:t>
+      </w:r>
+      <w:proofErr w:type="spellStart"/>
+      <w:r>
+        <w:rPr>
+          <w:rFonts w:ascii="Times New Roman" w:hAnsi="Times New Roman" w:cs="Times New Roman"/>
+        </w:rPr>
+        <w:t>mumby</w:t>
+      </w:r>
+      <w:proofErr w:type="spellEnd"/>
+      <w:r>
+        <w:rPr>
+          <w:rFonts w:ascii="Times New Roman" w:hAnsi="Times New Roman" w:cs="Times New Roman"/>
+        </w:rPr>
+        <w:t xml:space="preserve"> &amp; </w:t>
+      </w:r>
+      <w:proofErr w:type="spellStart"/>
+      <w:r>
+        <w:rPr>
+          <w:rFonts w:ascii="Times New Roman" w:hAnsi="Times New Roman" w:cs="Times New Roman"/>
+        </w:rPr>
+        <w:t>Harborne</w:t>
+      </w:r>
+      <w:proofErr w:type="spellEnd"/>
+      <w:r>
+        <w:rPr>
+          <w:rFonts w:ascii="Times New Roman" w:hAnsi="Times New Roman" w:cs="Times New Roman"/>
+        </w:rPr>
+        <w:t xml:space="preserve"> 2010) found a positive relationship but it was a very slow recovery rate &amp; low coral cover compared to nearby healthy reefs </w:t>
       </w:r>
     </w:p>
     <w:p>
@@ -1112,11 +1474,19 @@
           <w:rFonts w:ascii="Times New Roman" w:hAnsi="Times New Roman" w:cs="Times New Roman"/>
         </w:rPr>
       </w:pPr>
-      <w:r>
-        <w:rPr>
-          <w:rFonts w:ascii="Times New Roman" w:hAnsi="Times New Roman" w:cs="Times New Roman"/>
-        </w:rPr>
-        <w:t xml:space="preserve">Acroporates &amp; Orbicella have dominated reefs in the past, but now are being replaced by “weedy” corals which have lower capacity for accretion </w:t>
+      <w:proofErr w:type="spellStart"/>
+      <w:r>
+        <w:rPr>
+          <w:rFonts w:ascii="Times New Roman" w:hAnsi="Times New Roman" w:cs="Times New Roman"/>
+        </w:rPr>
+        <w:t>Acroporates</w:t>
+      </w:r>
+      <w:proofErr w:type="spellEnd"/>
+      <w:r>
+        <w:rPr>
+          <w:rFonts w:ascii="Times New Roman" w:hAnsi="Times New Roman" w:cs="Times New Roman"/>
+        </w:rPr>
+        <w:t xml:space="preserve"> &amp; Orbicella have dominated reefs in the past, but now are being replaced by “weedy” corals which have lower capacity for accretion </w:t>
       </w:r>
     </w:p>
     <w:p>
@@ -1222,8 +1592,6 @@
           <w:rFonts w:ascii="Times New Roman" w:hAnsi="Times New Roman" w:cs="Times New Roman"/>
         </w:rPr>
       </w:pPr>
-      <w:bookmarkStart w:id="0" w:name="_GoBack"/>
-      <w:bookmarkEnd w:id="0"/>
     </w:p>
     <w:p>
       <w:pPr>
@@ -1280,13 +1648,41 @@
           <w:szCs w:val="14"/>
         </w:rPr>
       </w:pPr>
-      <w:r>
-        <w:rPr>
-          <w:rFonts w:ascii="Times" w:hAnsi="Times" w:cs="Times New Roman"/>
-          <w:sz w:val="14"/>
-          <w:szCs w:val="14"/>
-        </w:rPr>
-        <w:t>Mumby &amp; Harborne (2010)</w:t>
+      <w:proofErr w:type="spellStart"/>
+      <w:r>
+        <w:rPr>
+          <w:rFonts w:ascii="Times" w:hAnsi="Times" w:cs="Times New Roman"/>
+          <w:sz w:val="14"/>
+          <w:szCs w:val="14"/>
+        </w:rPr>
+        <w:t>Mumby</w:t>
+      </w:r>
+      <w:proofErr w:type="spellEnd"/>
+      <w:r>
+        <w:rPr>
+          <w:rFonts w:ascii="Times" w:hAnsi="Times" w:cs="Times New Roman"/>
+          <w:sz w:val="14"/>
+          <w:szCs w:val="14"/>
+        </w:rPr>
+        <w:t xml:space="preserve"> &amp; </w:t>
+      </w:r>
+      <w:proofErr w:type="spellStart"/>
+      <w:r>
+        <w:rPr>
+          <w:rFonts w:ascii="Times" w:hAnsi="Times" w:cs="Times New Roman"/>
+          <w:sz w:val="14"/>
+          <w:szCs w:val="14"/>
+        </w:rPr>
+        <w:t>Harborne</w:t>
+      </w:r>
+      <w:proofErr w:type="spellEnd"/>
+      <w:r>
+        <w:rPr>
+          <w:rFonts w:ascii="Times" w:hAnsi="Times" w:cs="Times New Roman"/>
+          <w:sz w:val="14"/>
+          <w:szCs w:val="14"/>
+        </w:rPr>
+        <w:t xml:space="preserve"> (2010)</w:t>
       </w:r>
       <w:r>
         <w:rPr>
@@ -1352,46 +1748,56 @@
           <w:szCs w:val="12"/>
         </w:rPr>
       </w:pPr>
+      <w:proofErr w:type="spellStart"/>
       <w:r>
         <w:rPr>
           <w:rFonts w:ascii="Times" w:hAnsi="Times" w:cs="Times New Roman"/>
           <w:sz w:val="12"/>
           <w:szCs w:val="12"/>
         </w:rPr>
-        <w:t>Carassou et al. 2013</w:t>
-      </w:r>
-    </w:p>
-    <w:p>
-      <w:pPr>
+        <w:t>Carassou</w:t>
+      </w:r>
+      <w:proofErr w:type="spellEnd"/>
+      <w:r>
         <w:rPr>
           <w:rFonts w:ascii="Times" w:hAnsi="Times" w:cs="Times New Roman"/>
           <w:sz w:val="12"/>
           <w:szCs w:val="12"/>
         </w:rPr>
-      </w:pPr>
-      <w:r>
+        <w:t xml:space="preserve"> et al. 2013</w:t>
+      </w:r>
+    </w:p>
+    <w:p>
+      <w:pPr>
         <w:rPr>
           <w:rFonts w:ascii="Times" w:hAnsi="Times" w:cs="Times New Roman"/>
           <w:sz w:val="12"/>
           <w:szCs w:val="12"/>
         </w:rPr>
-        <w:t xml:space="preserve">Selig &amp; Bruno 2010 </w:t>
-      </w:r>
-    </w:p>
-    <w:p>
-      <w:pPr>
+      </w:pPr>
+      <w:r>
         <w:rPr>
           <w:rFonts w:ascii="Times" w:hAnsi="Times" w:cs="Times New Roman"/>
           <w:sz w:val="12"/>
           <w:szCs w:val="12"/>
         </w:rPr>
-      </w:pPr>
-      <w:r>
+        <w:t xml:space="preserve">Selig &amp; Bruno 2010 </w:t>
+      </w:r>
+    </w:p>
+    <w:p>
+      <w:pPr>
         <w:rPr>
           <w:rFonts w:ascii="Times" w:hAnsi="Times" w:cs="Times New Roman"/>
           <w:sz w:val="12"/>
           <w:szCs w:val="12"/>
         </w:rPr>
+      </w:pPr>
+      <w:r>
+        <w:rPr>
+          <w:rFonts w:ascii="Times" w:hAnsi="Times" w:cs="Times New Roman"/>
+          <w:sz w:val="12"/>
+          <w:szCs w:val="12"/>
+        </w:rPr>
         <w:t>Selig et al. 2012</w:t>
       </w:r>
     </w:p>
@@ -1447,7 +1853,25 @@
           <w:sz w:val="14"/>
           <w:szCs w:val="14"/>
         </w:rPr>
-        <w:t>the diversity of reef inhabitants, including fishes and invertebrates (Idjadi&amp;Edmunds 2006, Jones</w:t>
+        <w:t>the diversity of reef inhabitants, including fishes and invertebrates (</w:t>
+      </w:r>
+      <w:proofErr w:type="spellStart"/>
+      <w:r>
+        <w:rPr>
+          <w:rFonts w:ascii="Times" w:hAnsi="Times" w:cs="Times New Roman"/>
+          <w:sz w:val="14"/>
+          <w:szCs w:val="14"/>
+        </w:rPr>
+        <w:t>Idjadi&amp;Edmunds</w:t>
+      </w:r>
+      <w:proofErr w:type="spellEnd"/>
+      <w:r>
+        <w:rPr>
+          <w:rFonts w:ascii="Times" w:hAnsi="Times" w:cs="Times New Roman"/>
+          <w:sz w:val="14"/>
+          <w:szCs w:val="14"/>
+        </w:rPr>
+        <w:t xml:space="preserve"> 2006, Jones</w:t>
       </w:r>
       <w:r>
         <w:rPr>
@@ -1673,7 +2097,15 @@
         </w:numPr>
       </w:pPr>
       <w:r>
-        <w:t xml:space="preserve">By decreasing local disturbance, it could actually be making the reef less acclimated and therefore more </w:t>
+        <w:t xml:space="preserve">By decreasing local disturbance, it could </w:t>
+      </w:r>
+      <w:proofErr w:type="gramStart"/>
+      <w:r>
+        <w:t>actually be</w:t>
+      </w:r>
+      <w:proofErr w:type="gramEnd"/>
+      <w:r>
+        <w:t xml:space="preserve"> making the reef less acclimated and therefore more </w:t>
       </w:r>
       <w:r>
         <w:t xml:space="preserve">susceptible to global/larger scale disturbance </w:t>
@@ -1827,7 +2259,25 @@
           <w:sz w:val="14"/>
           <w:szCs w:val="14"/>
         </w:rPr>
-        <w:t>of fishes via habitat loss ( Jones et al. 2004, Pratchett et al. 2008, Wilson et al. 2006). Jackson et al.</w:t>
+        <w:t xml:space="preserve">of fishes via habitat loss </w:t>
+      </w:r>
+      <w:proofErr w:type="gramStart"/>
+      <w:r>
+        <w:rPr>
+          <w:rFonts w:ascii="Times" w:hAnsi="Times" w:cs="Times New Roman"/>
+          <w:sz w:val="14"/>
+          <w:szCs w:val="14"/>
+        </w:rPr>
+        <w:t>( Jones</w:t>
+      </w:r>
+      <w:proofErr w:type="gramEnd"/>
+      <w:r>
+        <w:rPr>
+          <w:rFonts w:ascii="Times" w:hAnsi="Times" w:cs="Times New Roman"/>
+          <w:sz w:val="14"/>
+          <w:szCs w:val="14"/>
+        </w:rPr>
+        <w:t xml:space="preserve"> et al. 2004, Pratchett et al. 2008, Wilson et al. 2006). Jackson et al.</w:t>
       </w:r>
       <w:r>
         <w:rPr>
@@ -1891,7 +2341,25 @@
           <w:sz w:val="14"/>
           <w:szCs w:val="14"/>
         </w:rPr>
-        <w:t>(Nadon et al. 2012, Stallings 2009).</w:t>
+        <w:t>(</w:t>
+      </w:r>
+      <w:proofErr w:type="spellStart"/>
+      <w:r>
+        <w:rPr>
+          <w:rFonts w:ascii="Times" w:hAnsi="Times"/>
+          <w:sz w:val="14"/>
+          <w:szCs w:val="14"/>
+        </w:rPr>
+        <w:t>Nadon</w:t>
+      </w:r>
+      <w:proofErr w:type="spellEnd"/>
+      <w:r>
+        <w:rPr>
+          <w:rFonts w:ascii="Times" w:hAnsi="Times"/>
+          <w:sz w:val="14"/>
+          <w:szCs w:val="14"/>
+        </w:rPr>
+        <w:t xml:space="preserve"> et al. 2012, Stallings 2009).</w:t>
       </w:r>
     </w:p>
     <w:p>
@@ -1903,7 +2371,15 @@
         </w:numPr>
       </w:pPr>
       <w:r>
-        <w:t xml:space="preserve">By protecting the herbivores, you also protect their predators, and actually may reduce the number of herbivores </w:t>
+        <w:t xml:space="preserve">By protecting the herbivores, you also protect their predators, and </w:t>
+      </w:r>
+      <w:proofErr w:type="gramStart"/>
+      <w:r>
+        <w:t>actually may</w:t>
+      </w:r>
+      <w:proofErr w:type="gramEnd"/>
+      <w:r>
+        <w:t xml:space="preserve"> reduce the number of herbivores </w:t>
       </w:r>
     </w:p>
     <w:p>
@@ -1915,7 +2391,15 @@
         </w:numPr>
       </w:pPr>
       <w:r>
-        <w:t>Parrotfishes both help and harm corals through bioerosion and reducing algal cover</w:t>
+        <w:t xml:space="preserve">Parrotfishes both help and harm corals through </w:t>
+      </w:r>
+      <w:proofErr w:type="spellStart"/>
+      <w:r>
+        <w:t>bioerosion</w:t>
+      </w:r>
+      <w:proofErr w:type="spellEnd"/>
+      <w:r>
+        <w:t xml:space="preserve"> and reducing algal cover</w:t>
       </w:r>
     </w:p>
     <w:p>
@@ -2173,7 +2657,15 @@
         <w:outlineLvl w:val="0"/>
       </w:pPr>
       <w:r>
-        <w:t>McClanahan &amp; Muthiga 2020</w:t>
+        <w:t xml:space="preserve">McClanahan &amp; </w:t>
+      </w:r>
+      <w:proofErr w:type="spellStart"/>
+      <w:r>
+        <w:t>Muthiga</w:t>
+      </w:r>
+      <w:proofErr w:type="spellEnd"/>
+      <w:r>
+        <w:t xml:space="preserve"> 2020</w:t>
       </w:r>
     </w:p>
     <w:p>
@@ -2200,11 +2692,6 @@
         <w:t xml:space="preserve">Parrotfish pop controlled by ecology of reef rather than fishing pressure </w:t>
       </w:r>
     </w:p>
-    <w:p/>
-    <w:p/>
-    <w:p/>
-    <w:p/>
-    <w:p/>
     <w:p/>
     <w:p>
       <w:pPr>
@@ -4763,7 +5250,7 @@
 </file>
 
 <file path=customXml/itemProps1.xml><?xml version="1.0" encoding="utf-8"?>
-<ds:datastoreItem xmlns:ds="http://schemas.openxmlformats.org/officeDocument/2006/customXml" ds:itemID="{899EBFBC-DF80-B34C-AC8D-D77FB2A01D9E}">
+<ds:datastoreItem xmlns:ds="http://schemas.openxmlformats.org/officeDocument/2006/customXml" ds:itemID="{C4D54E28-63D6-1547-85EE-B7969D2493A7}">
   <ds:schemaRefs>
     <ds:schemaRef ds:uri="http://schemas.openxmlformats.org/officeDocument/2006/bibliography"/>
   </ds:schemaRefs>

</xml_diff>